<commit_message>
Tests sauf ceux de save, undu, redo, load, + Cahier des charges presque fini, en attente des fonctions undo et redo
</commit_message>
<xml_diff>
--- a/TP4-Formes/Specs/CDC_B3233_B3234.docx
+++ b/TP4-Formes/Specs/CDC_B3233_B3234.docx
@@ -43,12 +43,7 @@
         <w:t xml:space="preserve">Implémenter un </w:t>
       </w:r>
       <w:r>
-        <w:t xml:space="preserve">éditeur de formes géométriques, créations et manipulations </w:t>
-      </w:r>
-      <w:bookmarkStart w:id="0" w:name="_GoBack"/>
-      <w:bookmarkEnd w:id="0"/>
-      <w:r>
-        <w:t xml:space="preserve">de celles-ci. La réalisation de l’interface graphique n’est pas demandé, l’interaction avec l’éditeur ce fera uniquement en mode console. </w:t>
+        <w:t xml:space="preserve">éditeur de formes géométriques, créations et manipulations de celles-ci. La réalisation de l’interface graphique n’est pas demandé, l’interaction avec l’éditeur ce fera uniquement en mode console. </w:t>
       </w:r>
     </w:p>
     <w:p>
@@ -292,7 +287,7 @@
           <w:szCs w:val="20"/>
           <w:lang w:val="en-US"/>
         </w:rPr>
-        <w:t xml:space="preserve">S  Name  </w:t>
+        <w:t xml:space="preserve">S  </w:t>
       </w:r>
       <w:proofErr w:type="gramStart"/>
       <w:r>
@@ -301,7 +296,7 @@
           <w:szCs w:val="20"/>
           <w:lang w:val="en-US"/>
         </w:rPr>
-        <w:t>X1  Y1</w:t>
+        <w:t>Name  X1</w:t>
       </w:r>
       <w:proofErr w:type="gramEnd"/>
       <w:r>
@@ -310,7 +305,7 @@
           <w:szCs w:val="20"/>
           <w:lang w:val="en-US"/>
         </w:rPr>
-        <w:t xml:space="preserve">  X2  Y2</w:t>
+        <w:t xml:space="preserve">  Y1  X2  Y2</w:t>
       </w:r>
     </w:p>
     <w:p>
@@ -937,13 +932,15 @@
         </w:rPr>
         <w:t>ERR</w:t>
       </w:r>
-      <w:r>
-        <w:rPr>
-          <w:sz w:val="20"/>
-          <w:szCs w:val="20"/>
-        </w:rPr>
-        <w:tab/>
-      </w:r>
+    </w:p>
+    <w:p>
+      <w:pPr>
+        <w:spacing w:after="0"/>
+        <w:rPr>
+          <w:sz w:val="20"/>
+          <w:szCs w:val="20"/>
+        </w:rPr>
+      </w:pPr>
       <w:r>
         <w:rPr>
           <w:sz w:val="20"/>
@@ -972,61 +969,12 @@
           <w:szCs w:val="20"/>
         </w:rPr>
         <w:tab/>
-        <w:t>ERR</w:t>
-      </w:r>
-    </w:p>
-    <w:p>
-      <w:pPr>
-        <w:spacing w:after="0"/>
-        <w:rPr>
-          <w:sz w:val="20"/>
-          <w:szCs w:val="20"/>
-        </w:rPr>
-      </w:pPr>
-      <w:r>
-        <w:rPr>
-          <w:sz w:val="20"/>
-          <w:szCs w:val="20"/>
-        </w:rPr>
-        <w:tab/>
-      </w:r>
-      <w:r>
-        <w:rPr>
-          <w:sz w:val="20"/>
-          <w:szCs w:val="20"/>
-        </w:rPr>
-        <w:tab/>
-      </w:r>
-      <w:r>
-        <w:rPr>
-          <w:sz w:val="20"/>
-          <w:szCs w:val="20"/>
-        </w:rPr>
-        <w:tab/>
-        <w:t>|</w:t>
-      </w:r>
-      <w:r>
-        <w:rPr>
-          <w:sz w:val="20"/>
-          <w:szCs w:val="20"/>
-        </w:rPr>
-        <w:tab/>
-        <w:t># Points identiques</w:t>
-      </w:r>
-      <w:r>
-        <w:rPr>
-          <w:sz w:val="20"/>
-          <w:szCs w:val="20"/>
-        </w:rPr>
-        <w:tab/>
-        <w:t>|</w:t>
-      </w:r>
-      <w:r>
-        <w:rPr>
-          <w:sz w:val="20"/>
-          <w:szCs w:val="20"/>
-        </w:rPr>
-        <w:tab/>
+      </w:r>
+      <w:r>
+        <w:rPr>
+          <w:sz w:val="20"/>
+          <w:szCs w:val="20"/>
+        </w:rPr>
         <w:t># Mauvais cadran</w:t>
       </w:r>
     </w:p>
@@ -3089,7 +3037,6 @@
         <w:rPr>
           <w:sz w:val="20"/>
           <w:szCs w:val="20"/>
-          <w:lang w:val="en-US"/>
         </w:rPr>
         <w:t>NameN</w:t>
       </w:r>
@@ -3181,93 +3128,38 @@
           <w:sz w:val="20"/>
           <w:szCs w:val="20"/>
         </w:rPr>
-        <w:t>|  ERR</w:t>
-      </w:r>
-    </w:p>
-    <w:p>
-      <w:pPr>
-        <w:spacing w:after="0"/>
-        <w:rPr>
-          <w:sz w:val="20"/>
-          <w:szCs w:val="20"/>
-        </w:rPr>
-      </w:pPr>
-      <w:r>
-        <w:rPr>
-          <w:sz w:val="20"/>
-          <w:szCs w:val="20"/>
-        </w:rPr>
-        <w:tab/>
-      </w:r>
-      <w:r>
-        <w:rPr>
-          <w:sz w:val="20"/>
-          <w:szCs w:val="20"/>
-        </w:rPr>
-        <w:tab/>
-      </w:r>
-      <w:r>
-        <w:rPr>
-          <w:sz w:val="20"/>
-          <w:szCs w:val="20"/>
-        </w:rPr>
-        <w:t xml:space="preserve">   </w:t>
-      </w:r>
-      <w:r>
-        <w:rPr>
-          <w:sz w:val="20"/>
-          <w:szCs w:val="20"/>
-        </w:rPr>
-        <w:tab/>
-      </w:r>
-      <w:r>
-        <w:rPr>
-          <w:sz w:val="20"/>
-          <w:szCs w:val="20"/>
-        </w:rPr>
-        <w:t xml:space="preserve">|  # </w:t>
-      </w:r>
-      <w:r>
-        <w:rPr>
-          <w:sz w:val="20"/>
-          <w:szCs w:val="20"/>
-        </w:rPr>
-        <w:tab/>
-      </w:r>
-      <w:r>
-        <w:rPr>
-          <w:sz w:val="20"/>
-          <w:szCs w:val="20"/>
-        </w:rPr>
-        <w:tab/>
-      </w:r>
-      <w:r>
-        <w:rPr>
-          <w:sz w:val="20"/>
-          <w:szCs w:val="20"/>
-        </w:rPr>
-        <w:tab/>
-      </w:r>
-      <w:r>
-        <w:rPr>
-          <w:sz w:val="20"/>
-          <w:szCs w:val="20"/>
-        </w:rPr>
-        <w:tab/>
-      </w:r>
-      <w:r>
-        <w:rPr>
-          <w:sz w:val="20"/>
-          <w:szCs w:val="20"/>
-        </w:rPr>
-        <w:t xml:space="preserve">|  </w:t>
-      </w:r>
-      <w:r>
-        <w:rPr>
-          <w:sz w:val="20"/>
-          <w:szCs w:val="20"/>
-        </w:rPr>
-        <w:t>#</w:t>
+        <w:tab/>
+      </w:r>
+      <w:r>
+        <w:rPr>
+          <w:sz w:val="20"/>
+          <w:szCs w:val="20"/>
+        </w:rPr>
+        <w:tab/>
+        <w:t>|ERR</w:t>
+      </w:r>
+      <w:r>
+        <w:rPr>
+          <w:sz w:val="20"/>
+          <w:szCs w:val="20"/>
+        </w:rPr>
+        <w:tab/>
+      </w:r>
+    </w:p>
+    <w:p>
+      <w:pPr>
+        <w:spacing w:after="0"/>
+        <w:ind w:left="1416" w:firstLine="708"/>
+      </w:pPr>
+      <w:r>
+        <w:t xml:space="preserve">| # </w:t>
+      </w:r>
+      <w:r>
+        <w:t>Pas de forme pour faire un ensemble</w:t>
+      </w:r>
+      <w:r>
+        <w:tab/>
+        <w:t>|# $currentName inexistant</w:t>
       </w:r>
     </w:p>
     <w:p>
@@ -3331,6 +3223,27 @@
         </w:rPr>
         <w:t>.</w:t>
       </w:r>
+      <w:r>
+        <w:rPr>
+          <w:sz w:val="20"/>
+          <w:szCs w:val="20"/>
+        </w:rPr>
+        <w:t xml:space="preserve"> Si aucun nom n’est donné </w:t>
+      </w:r>
+      <w:r>
+        <w:rPr>
+          <w:sz w:val="20"/>
+          <w:szCs w:val="20"/>
+        </w:rPr>
+        <w:t xml:space="preserve">ou que l’un est erroné </w:t>
+      </w:r>
+      <w:r>
+        <w:rPr>
+          <w:sz w:val="20"/>
+          <w:szCs w:val="20"/>
+        </w:rPr>
+        <w:t xml:space="preserve">une erreur est générée. </w:t>
+      </w:r>
     </w:p>
     <w:p>
       <w:pPr>
@@ -3439,23 +3352,20 @@
         </w:rPr>
         <w:tab/>
       </w:r>
-      <w:proofErr w:type="gramStart"/>
-      <w:r>
-        <w:rPr>
-          <w:sz w:val="20"/>
-          <w:szCs w:val="20"/>
-          <w:lang w:val="en-US"/>
-        </w:rPr>
-        <w:t>C :</w:t>
-      </w:r>
-      <w:proofErr w:type="gramEnd"/>
-      <w:r>
-        <w:rPr>
-          <w:sz w:val="20"/>
-          <w:szCs w:val="20"/>
-          <w:lang w:val="en-US"/>
-        </w:rPr>
-        <w:t xml:space="preserve">    R Rectangle1  1  3  6  0</w:t>
+      <w:r>
+        <w:rPr>
+          <w:sz w:val="20"/>
+          <w:szCs w:val="20"/>
+        </w:rPr>
+        <w:t xml:space="preserve">C :    R Rectangle1  1  </w:t>
+      </w:r>
+      <w:r>
+        <w:rPr>
+          <w:sz w:val="20"/>
+          <w:szCs w:val="20"/>
+          <w:lang w:val="en-US"/>
+        </w:rPr>
+        <w:t>3  6  0</w:t>
       </w:r>
     </w:p>
     <w:p>
@@ -3688,50 +3598,68 @@
         <w:rPr>
           <w:sz w:val="20"/>
           <w:szCs w:val="20"/>
-        </w:rPr>
-      </w:pPr>
-      <w:r>
-        <w:rPr>
-          <w:sz w:val="20"/>
-          <w:szCs w:val="20"/>
-          <w:lang w:val="en-US"/>
-        </w:rPr>
-        <w:tab/>
-      </w:r>
-      <w:r>
-        <w:rPr>
-          <w:sz w:val="20"/>
-          <w:szCs w:val="20"/>
-        </w:rPr>
-        <w:t>Réponse :</w:t>
-      </w:r>
-    </w:p>
-    <w:p>
-      <w:pPr>
-        <w:spacing w:after="0"/>
-        <w:rPr>
-          <w:sz w:val="20"/>
-          <w:szCs w:val="20"/>
-        </w:rPr>
-      </w:pPr>
-      <w:r>
-        <w:rPr>
-          <w:sz w:val="20"/>
-          <w:szCs w:val="20"/>
-        </w:rPr>
-        <w:tab/>
-      </w:r>
-      <w:r>
-        <w:rPr>
-          <w:sz w:val="20"/>
-          <w:szCs w:val="20"/>
-        </w:rPr>
-        <w:tab/>
-      </w:r>
-      <w:r>
-        <w:rPr>
-          <w:sz w:val="20"/>
-          <w:szCs w:val="20"/>
+          <w:lang w:val="en-US"/>
+        </w:rPr>
+      </w:pPr>
+      <w:r>
+        <w:rPr>
+          <w:sz w:val="20"/>
+          <w:szCs w:val="20"/>
+          <w:lang w:val="en-US"/>
+        </w:rPr>
+        <w:tab/>
+      </w:r>
+      <w:proofErr w:type="spellStart"/>
+      <w:proofErr w:type="gramStart"/>
+      <w:r>
+        <w:rPr>
+          <w:sz w:val="20"/>
+          <w:szCs w:val="20"/>
+          <w:lang w:val="en-US"/>
+        </w:rPr>
+        <w:t>Réponse</w:t>
+      </w:r>
+      <w:proofErr w:type="spellEnd"/>
+      <w:r>
+        <w:rPr>
+          <w:sz w:val="20"/>
+          <w:szCs w:val="20"/>
+          <w:lang w:val="en-US"/>
+        </w:rPr>
+        <w:t> :</w:t>
+      </w:r>
+      <w:proofErr w:type="gramEnd"/>
+    </w:p>
+    <w:p>
+      <w:pPr>
+        <w:spacing w:after="0"/>
+        <w:rPr>
+          <w:sz w:val="20"/>
+          <w:szCs w:val="20"/>
+          <w:lang w:val="en-US"/>
+        </w:rPr>
+      </w:pPr>
+      <w:r>
+        <w:rPr>
+          <w:sz w:val="20"/>
+          <w:szCs w:val="20"/>
+          <w:lang w:val="en-US"/>
+        </w:rPr>
+        <w:tab/>
+      </w:r>
+      <w:r>
+        <w:rPr>
+          <w:sz w:val="20"/>
+          <w:szCs w:val="20"/>
+          <w:lang w:val="en-US"/>
+        </w:rPr>
+        <w:tab/>
+      </w:r>
+      <w:r>
+        <w:rPr>
+          <w:sz w:val="20"/>
+          <w:szCs w:val="20"/>
+          <w:lang w:val="en-US"/>
         </w:rPr>
         <w:t>OK</w:t>
       </w:r>
@@ -3739,59 +3667,91 @@
         <w:rPr>
           <w:sz w:val="20"/>
           <w:szCs w:val="20"/>
-        </w:rPr>
-        <w:tab/>
+          <w:lang w:val="en-US"/>
+        </w:rPr>
+        <w:tab/>
+      </w:r>
+      <w:proofErr w:type="gramStart"/>
+      <w:r>
+        <w:rPr>
+          <w:sz w:val="20"/>
+          <w:szCs w:val="20"/>
+          <w:lang w:val="en-US"/>
+        </w:rPr>
         <w:t>|  ERR</w:t>
       </w:r>
-      <w:r>
-        <w:rPr>
-          <w:sz w:val="20"/>
-          <w:szCs w:val="20"/>
-        </w:rPr>
-        <w:tab/>
-      </w:r>
-      <w:r>
-        <w:rPr>
-          <w:sz w:val="20"/>
-          <w:szCs w:val="20"/>
-        </w:rPr>
-        <w:tab/>
-      </w:r>
-      <w:r>
-        <w:rPr>
-          <w:sz w:val="20"/>
-          <w:szCs w:val="20"/>
-        </w:rPr>
-        <w:tab/>
-      </w:r>
-      <w:r>
-        <w:rPr>
-          <w:sz w:val="20"/>
-          <w:szCs w:val="20"/>
-        </w:rPr>
-        <w:tab/>
-        <w:t>|  ERR</w:t>
-      </w:r>
-    </w:p>
-    <w:p>
-      <w:pPr>
-        <w:spacing w:after="0"/>
-        <w:rPr>
-          <w:sz w:val="20"/>
-          <w:szCs w:val="20"/>
-        </w:rPr>
-      </w:pPr>
-      <w:r>
-        <w:rPr>
-          <w:sz w:val="20"/>
-          <w:szCs w:val="20"/>
-        </w:rPr>
-        <w:tab/>
-      </w:r>
-      <w:r>
-        <w:rPr>
-          <w:sz w:val="20"/>
-          <w:szCs w:val="20"/>
+      <w:proofErr w:type="gramEnd"/>
+      <w:r>
+        <w:rPr>
+          <w:sz w:val="20"/>
+          <w:szCs w:val="20"/>
+          <w:lang w:val="en-US"/>
+        </w:rPr>
+        <w:tab/>
+      </w:r>
+      <w:r>
+        <w:rPr>
+          <w:sz w:val="20"/>
+          <w:szCs w:val="20"/>
+          <w:lang w:val="en-US"/>
+        </w:rPr>
+        <w:tab/>
+      </w:r>
+      <w:r>
+        <w:rPr>
+          <w:sz w:val="20"/>
+          <w:szCs w:val="20"/>
+          <w:lang w:val="en-US"/>
+        </w:rPr>
+        <w:tab/>
+      </w:r>
+      <w:r>
+        <w:rPr>
+          <w:sz w:val="20"/>
+          <w:szCs w:val="20"/>
+          <w:lang w:val="en-US"/>
+        </w:rPr>
+        <w:tab/>
+      </w:r>
+      <w:r>
+        <w:rPr>
+          <w:sz w:val="20"/>
+          <w:szCs w:val="20"/>
+          <w:lang w:val="en-US"/>
+        </w:rPr>
+        <w:tab/>
+      </w:r>
+      <w:r>
+        <w:rPr>
+          <w:sz w:val="20"/>
+          <w:szCs w:val="20"/>
+          <w:lang w:val="en-US"/>
+        </w:rPr>
+        <w:tab/>
+        <w:t>|ERR</w:t>
+      </w:r>
+    </w:p>
+    <w:p>
+      <w:pPr>
+        <w:spacing w:after="0"/>
+        <w:rPr>
+          <w:sz w:val="20"/>
+          <w:szCs w:val="20"/>
+        </w:rPr>
+      </w:pPr>
+      <w:r>
+        <w:rPr>
+          <w:sz w:val="20"/>
+          <w:szCs w:val="20"/>
+          <w:lang w:val="en-US"/>
+        </w:rPr>
+        <w:tab/>
+      </w:r>
+      <w:r>
+        <w:rPr>
+          <w:sz w:val="20"/>
+          <w:szCs w:val="20"/>
+          <w:lang w:val="en-US"/>
         </w:rPr>
         <w:tab/>
         <w:t xml:space="preserve">   </w:t>
@@ -3800,38 +3760,26 @@
         <w:rPr>
           <w:sz w:val="20"/>
           <w:szCs w:val="20"/>
-        </w:rPr>
-        <w:tab/>
-        <w:t xml:space="preserve">|  # </w:t>
-      </w:r>
-      <w:r>
-        <w:rPr>
-          <w:sz w:val="20"/>
-          <w:szCs w:val="20"/>
-        </w:rPr>
-        <w:tab/>
-      </w:r>
-      <w:r>
-        <w:rPr>
-          <w:sz w:val="20"/>
-          <w:szCs w:val="20"/>
-        </w:rPr>
-        <w:tab/>
-      </w:r>
-      <w:r>
-        <w:rPr>
-          <w:sz w:val="20"/>
-          <w:szCs w:val="20"/>
-        </w:rPr>
-        <w:tab/>
-      </w:r>
-      <w:r>
-        <w:rPr>
-          <w:sz w:val="20"/>
-          <w:szCs w:val="20"/>
-        </w:rPr>
-        <w:tab/>
-        <w:t>|  #</w:t>
+          <w:lang w:val="en-US"/>
+        </w:rPr>
+        <w:tab/>
+      </w:r>
+      <w:r>
+        <w:rPr>
+          <w:sz w:val="20"/>
+          <w:szCs w:val="20"/>
+        </w:rPr>
+        <w:t xml:space="preserve">|  </w:t>
+      </w:r>
+      <w:r>
+        <w:t xml:space="preserve"># </w:t>
+      </w:r>
+      <w:r>
+        <w:t>Pas de forme pour faire un ensemble</w:t>
+      </w:r>
+      <w:r>
+        <w:tab/>
+        <w:t>|# $currentName inexistant</w:t>
       </w:r>
     </w:p>
     <w:p>
@@ -3871,39 +3819,7 @@
           <w:sz w:val="20"/>
           <w:szCs w:val="20"/>
         </w:rPr>
-        <w:t xml:space="preserve">Permet de construire un nouvel objet Name issu de l’intersection de la liste d’objets </w:t>
-      </w:r>
-      <w:proofErr w:type="gramStart"/>
-      <w:r>
-        <w:rPr>
-          <w:sz w:val="20"/>
-          <w:szCs w:val="20"/>
-        </w:rPr>
-        <w:t>déjà</w:t>
-      </w:r>
-      <w:proofErr w:type="gramEnd"/>
-      <w:r>
-        <w:rPr>
-          <w:sz w:val="20"/>
-          <w:szCs w:val="20"/>
-        </w:rPr>
-        <w:t xml:space="preserve"> existants (Name1, Name2, Name3 … </w:t>
-      </w:r>
-      <w:proofErr w:type="spellStart"/>
-      <w:r>
-        <w:rPr>
-          <w:sz w:val="20"/>
-          <w:szCs w:val="20"/>
-        </w:rPr>
-        <w:t>NameN</w:t>
-      </w:r>
-      <w:proofErr w:type="spellEnd"/>
-      <w:r>
-        <w:rPr>
-          <w:sz w:val="20"/>
-          <w:szCs w:val="20"/>
-        </w:rPr>
-        <w:t>).</w:t>
+        <w:t>Idem que réunion, mais le nouvel objet est une intersection.</w:t>
       </w:r>
     </w:p>
     <w:p>
@@ -4172,72 +4088,107 @@
         <w:rPr>
           <w:sz w:val="20"/>
           <w:szCs w:val="20"/>
-        </w:rPr>
-      </w:pPr>
-      <w:r>
-        <w:rPr>
-          <w:sz w:val="20"/>
-          <w:szCs w:val="20"/>
-        </w:rPr>
-        <w:tab/>
-      </w:r>
-      <w:r>
-        <w:rPr>
-          <w:sz w:val="20"/>
-          <w:szCs w:val="20"/>
-        </w:rPr>
-        <w:tab/>
-      </w:r>
-      <w:r>
-        <w:rPr>
-          <w:sz w:val="20"/>
-          <w:szCs w:val="20"/>
-        </w:rPr>
-        <w:t>HIT  Name  X  Y</w:t>
-      </w:r>
-    </w:p>
-    <w:p>
-      <w:pPr>
-        <w:rPr>
-          <w:sz w:val="20"/>
-          <w:szCs w:val="20"/>
-        </w:rPr>
-      </w:pPr>
-      <w:r>
-        <w:rPr>
-          <w:sz w:val="20"/>
-          <w:szCs w:val="20"/>
-        </w:rPr>
-        <w:tab/>
-      </w:r>
-      <w:r>
-        <w:rPr>
-          <w:sz w:val="20"/>
-          <w:szCs w:val="20"/>
-        </w:rPr>
-        <w:t>Réponse :</w:t>
-      </w:r>
-    </w:p>
-    <w:p>
-      <w:pPr>
-        <w:rPr>
-          <w:sz w:val="20"/>
-          <w:szCs w:val="20"/>
-        </w:rPr>
-      </w:pPr>
-      <w:r>
-        <w:rPr>
-          <w:sz w:val="20"/>
-          <w:szCs w:val="20"/>
-        </w:rPr>
-        <w:tab/>
-      </w:r>
-      <w:r>
-        <w:rPr>
-          <w:sz w:val="20"/>
-          <w:szCs w:val="20"/>
-        </w:rPr>
-        <w:tab/>
+          <w:lang w:val="en-US"/>
+        </w:rPr>
+      </w:pPr>
+      <w:r>
+        <w:rPr>
+          <w:sz w:val="20"/>
+          <w:szCs w:val="20"/>
+        </w:rPr>
+        <w:tab/>
+      </w:r>
+      <w:r>
+        <w:rPr>
+          <w:sz w:val="20"/>
+          <w:szCs w:val="20"/>
+        </w:rPr>
+        <w:tab/>
+      </w:r>
+      <w:proofErr w:type="gramStart"/>
+      <w:r>
+        <w:rPr>
+          <w:sz w:val="20"/>
+          <w:szCs w:val="20"/>
+          <w:lang w:val="en-US"/>
+        </w:rPr>
+        <w:t>HIT  Name</w:t>
+      </w:r>
+      <w:proofErr w:type="gramEnd"/>
+      <w:r>
+        <w:rPr>
+          <w:sz w:val="20"/>
+          <w:szCs w:val="20"/>
+          <w:lang w:val="en-US"/>
+        </w:rPr>
+        <w:t xml:space="preserve">  X  Y</w:t>
+      </w:r>
+    </w:p>
+    <w:p>
+      <w:pPr>
+        <w:rPr>
+          <w:sz w:val="20"/>
+          <w:szCs w:val="20"/>
+          <w:lang w:val="en-US"/>
+        </w:rPr>
+      </w:pPr>
+      <w:r>
+        <w:rPr>
+          <w:sz w:val="20"/>
+          <w:szCs w:val="20"/>
+          <w:lang w:val="en-US"/>
+        </w:rPr>
+        <w:tab/>
+      </w:r>
+      <w:proofErr w:type="spellStart"/>
+      <w:proofErr w:type="gramStart"/>
+      <w:r>
+        <w:rPr>
+          <w:sz w:val="20"/>
+          <w:szCs w:val="20"/>
+          <w:lang w:val="en-US"/>
+        </w:rPr>
+        <w:t>Réponse</w:t>
+      </w:r>
+      <w:proofErr w:type="spellEnd"/>
+      <w:r>
+        <w:rPr>
+          <w:sz w:val="20"/>
+          <w:szCs w:val="20"/>
+          <w:lang w:val="en-US"/>
+        </w:rPr>
+        <w:t> :</w:t>
+      </w:r>
+      <w:proofErr w:type="gramEnd"/>
+    </w:p>
+    <w:p>
+      <w:pPr>
+        <w:rPr>
+          <w:sz w:val="20"/>
+          <w:szCs w:val="20"/>
+        </w:rPr>
+      </w:pPr>
+      <w:r>
+        <w:rPr>
+          <w:sz w:val="20"/>
+          <w:szCs w:val="20"/>
+          <w:lang w:val="en-US"/>
+        </w:rPr>
+        <w:tab/>
+      </w:r>
+      <w:r>
+        <w:rPr>
+          <w:sz w:val="20"/>
+          <w:szCs w:val="20"/>
+          <w:lang w:val="en-US"/>
+        </w:rPr>
+        <w:tab/>
+      </w:r>
+      <w:r>
+        <w:rPr>
+          <w:sz w:val="20"/>
+          <w:szCs w:val="20"/>
+        </w:rPr>
         <w:t>YES</w:t>
       </w:r>
       <w:r>
@@ -4595,50 +4546,68 @@
         <w:rPr>
           <w:sz w:val="20"/>
           <w:szCs w:val="20"/>
-        </w:rPr>
-      </w:pPr>
-      <w:r>
-        <w:rPr>
-          <w:sz w:val="20"/>
-          <w:szCs w:val="20"/>
-          <w:lang w:val="en-US"/>
-        </w:rPr>
-        <w:tab/>
-      </w:r>
-      <w:r>
-        <w:rPr>
-          <w:sz w:val="20"/>
-          <w:szCs w:val="20"/>
-        </w:rPr>
-        <w:t>Réponse :</w:t>
-      </w:r>
-    </w:p>
-    <w:p>
-      <w:pPr>
-        <w:spacing w:after="0"/>
-        <w:rPr>
-          <w:sz w:val="20"/>
-          <w:szCs w:val="20"/>
-        </w:rPr>
-      </w:pPr>
-      <w:r>
-        <w:rPr>
-          <w:sz w:val="20"/>
-          <w:szCs w:val="20"/>
-        </w:rPr>
-        <w:tab/>
-      </w:r>
-      <w:r>
-        <w:rPr>
-          <w:sz w:val="20"/>
-          <w:szCs w:val="20"/>
-        </w:rPr>
-        <w:tab/>
-      </w:r>
-      <w:r>
-        <w:rPr>
-          <w:sz w:val="20"/>
-          <w:szCs w:val="20"/>
+          <w:lang w:val="en-US"/>
+        </w:rPr>
+      </w:pPr>
+      <w:r>
+        <w:rPr>
+          <w:sz w:val="20"/>
+          <w:szCs w:val="20"/>
+          <w:lang w:val="en-US"/>
+        </w:rPr>
+        <w:tab/>
+      </w:r>
+      <w:proofErr w:type="spellStart"/>
+      <w:proofErr w:type="gramStart"/>
+      <w:r>
+        <w:rPr>
+          <w:sz w:val="20"/>
+          <w:szCs w:val="20"/>
+          <w:lang w:val="en-US"/>
+        </w:rPr>
+        <w:t>Réponse</w:t>
+      </w:r>
+      <w:proofErr w:type="spellEnd"/>
+      <w:r>
+        <w:rPr>
+          <w:sz w:val="20"/>
+          <w:szCs w:val="20"/>
+          <w:lang w:val="en-US"/>
+        </w:rPr>
+        <w:t> :</w:t>
+      </w:r>
+      <w:proofErr w:type="gramEnd"/>
+    </w:p>
+    <w:p>
+      <w:pPr>
+        <w:spacing w:after="0"/>
+        <w:rPr>
+          <w:sz w:val="20"/>
+          <w:szCs w:val="20"/>
+          <w:lang w:val="en-US"/>
+        </w:rPr>
+      </w:pPr>
+      <w:r>
+        <w:rPr>
+          <w:sz w:val="20"/>
+          <w:szCs w:val="20"/>
+          <w:lang w:val="en-US"/>
+        </w:rPr>
+        <w:tab/>
+      </w:r>
+      <w:r>
+        <w:rPr>
+          <w:sz w:val="20"/>
+          <w:szCs w:val="20"/>
+          <w:lang w:val="en-US"/>
+        </w:rPr>
+        <w:tab/>
+      </w:r>
+      <w:r>
+        <w:rPr>
+          <w:sz w:val="20"/>
+          <w:szCs w:val="20"/>
+          <w:lang w:val="en-US"/>
         </w:rPr>
         <w:t>OK</w:t>
       </w:r>
@@ -4646,6 +4615,7 @@
         <w:rPr>
           <w:sz w:val="20"/>
           <w:szCs w:val="20"/>
+          <w:lang w:val="en-US"/>
         </w:rPr>
         <w:tab/>
         <w:t>|</w:t>
@@ -4654,13 +4624,15 @@
         <w:rPr>
           <w:sz w:val="20"/>
           <w:szCs w:val="20"/>
-        </w:rPr>
-        <w:tab/>
-      </w:r>
-      <w:r>
-        <w:rPr>
-          <w:sz w:val="20"/>
-          <w:szCs w:val="20"/>
+          <w:lang w:val="en-US"/>
+        </w:rPr>
+        <w:tab/>
+      </w:r>
+      <w:r>
+        <w:rPr>
+          <w:sz w:val="20"/>
+          <w:szCs w:val="20"/>
+          <w:lang w:val="en-US"/>
         </w:rPr>
         <w:t>ERR</w:t>
       </w:r>
@@ -4677,22 +4649,31 @@
         <w:rPr>
           <w:sz w:val="20"/>
           <w:szCs w:val="20"/>
-        </w:rPr>
-        <w:tab/>
-      </w:r>
-      <w:r>
-        <w:rPr>
-          <w:sz w:val="20"/>
-          <w:szCs w:val="20"/>
-        </w:rPr>
-        <w:tab/>
-      </w:r>
-      <w:r>
-        <w:rPr>
-          <w:sz w:val="20"/>
-          <w:szCs w:val="20"/>
-        </w:rPr>
-        <w:tab/>
+          <w:lang w:val="en-US"/>
+        </w:rPr>
+        <w:tab/>
+      </w:r>
+      <w:r>
+        <w:rPr>
+          <w:sz w:val="20"/>
+          <w:szCs w:val="20"/>
+          <w:lang w:val="en-US"/>
+        </w:rPr>
+        <w:tab/>
+      </w:r>
+      <w:r>
+        <w:rPr>
+          <w:sz w:val="20"/>
+          <w:szCs w:val="20"/>
+          <w:lang w:val="en-US"/>
+        </w:rPr>
+        <w:tab/>
+      </w:r>
+      <w:r>
+        <w:rPr>
+          <w:sz w:val="20"/>
+          <w:szCs w:val="20"/>
+        </w:rPr>
         <w:t>|</w:t>
       </w:r>
       <w:r>
@@ -4702,6 +4683,13 @@
         </w:rPr>
         <w:tab/>
         <w:t>#</w:t>
+      </w:r>
+      <w:r>
+        <w:rPr>
+          <w:sz w:val="20"/>
+          <w:szCs w:val="20"/>
+        </w:rPr>
+        <w:t xml:space="preserve"> Nom inexistant</w:t>
       </w:r>
     </w:p>
     <w:p>
@@ -5309,6 +5297,13 @@
         <w:tab/>
         <w:t>#</w:t>
       </w:r>
+      <w:r>
+        <w:rPr>
+          <w:sz w:val="20"/>
+          <w:szCs w:val="20"/>
+        </w:rPr>
+        <w:t xml:space="preserve"> Nom inexistant</w:t>
+      </w:r>
     </w:p>
     <w:p>
       <w:pPr>
@@ -5388,125 +5383,82 @@
         <w:rPr>
           <w:sz w:val="20"/>
           <w:szCs w:val="20"/>
-          <w:lang w:val="en-US"/>
-        </w:rPr>
-      </w:pPr>
-      <w:proofErr w:type="spellStart"/>
-      <w:proofErr w:type="gramStart"/>
-      <w:r>
-        <w:rPr>
-          <w:sz w:val="20"/>
-          <w:szCs w:val="20"/>
-          <w:lang w:val="en-US"/>
-        </w:rPr>
-        <w:t>Exemple</w:t>
-      </w:r>
-      <w:proofErr w:type="spellEnd"/>
-      <w:r>
-        <w:rPr>
-          <w:sz w:val="20"/>
-          <w:szCs w:val="20"/>
-          <w:lang w:val="en-US"/>
-        </w:rPr>
-        <w:t> :</w:t>
-      </w:r>
-      <w:proofErr w:type="gramEnd"/>
-    </w:p>
-    <w:p>
-      <w:pPr>
-        <w:spacing w:after="0"/>
-        <w:rPr>
-          <w:sz w:val="20"/>
-          <w:szCs w:val="20"/>
-          <w:lang w:val="en-US"/>
-        </w:rPr>
-      </w:pPr>
-      <w:r>
-        <w:rPr>
-          <w:sz w:val="20"/>
-          <w:szCs w:val="20"/>
-          <w:lang w:val="en-US"/>
-        </w:rPr>
-        <w:tab/>
-      </w:r>
-      <w:r>
-        <w:rPr>
-          <w:sz w:val="20"/>
-          <w:szCs w:val="20"/>
-          <w:lang w:val="en-US"/>
-        </w:rPr>
-        <w:tab/>
-      </w:r>
-      <w:proofErr w:type="gramStart"/>
-      <w:r>
-        <w:rPr>
-          <w:sz w:val="20"/>
-          <w:szCs w:val="20"/>
-          <w:lang w:val="en-US"/>
-        </w:rPr>
-        <w:t>C :</w:t>
-      </w:r>
-      <w:proofErr w:type="gramEnd"/>
-      <w:r>
-        <w:rPr>
-          <w:sz w:val="20"/>
-          <w:szCs w:val="20"/>
-          <w:lang w:val="en-US"/>
-        </w:rPr>
-        <w:t xml:space="preserve">    MOVE Rectangle1  8  -12</w:t>
-      </w:r>
-    </w:p>
-    <w:p>
-      <w:pPr>
-        <w:spacing w:after="0"/>
-        <w:rPr>
-          <w:sz w:val="20"/>
-          <w:szCs w:val="20"/>
-          <w:lang w:val="en-US"/>
-        </w:rPr>
-      </w:pPr>
-      <w:r>
-        <w:rPr>
-          <w:sz w:val="20"/>
-          <w:szCs w:val="20"/>
-          <w:lang w:val="en-US"/>
-        </w:rPr>
-        <w:tab/>
-      </w:r>
-      <w:r>
-        <w:rPr>
-          <w:sz w:val="20"/>
-          <w:szCs w:val="20"/>
-          <w:lang w:val="en-US"/>
-        </w:rPr>
-        <w:tab/>
-      </w:r>
-      <w:proofErr w:type="gramStart"/>
-      <w:r>
-        <w:rPr>
-          <w:sz w:val="20"/>
-          <w:szCs w:val="20"/>
-          <w:lang w:val="en-US"/>
-        </w:rPr>
-        <w:t>R :</w:t>
-      </w:r>
-      <w:proofErr w:type="gramEnd"/>
-      <w:r>
-        <w:rPr>
-          <w:sz w:val="20"/>
-          <w:szCs w:val="20"/>
-          <w:lang w:val="en-US"/>
-        </w:rPr>
-        <w:t xml:space="preserve">    OK</w:t>
-      </w:r>
-    </w:p>
-    <w:p>
-      <w:pPr>
-        <w:spacing w:after="0"/>
-        <w:rPr>
-          <w:sz w:val="20"/>
-          <w:szCs w:val="20"/>
-          <w:lang w:val="en-US"/>
+        </w:rPr>
+      </w:pPr>
+      <w:r>
+        <w:rPr>
+          <w:sz w:val="20"/>
+          <w:szCs w:val="20"/>
+        </w:rPr>
+        <w:t>Exemple :</w:t>
+      </w:r>
+    </w:p>
+    <w:p>
+      <w:pPr>
+        <w:spacing w:after="0"/>
+        <w:rPr>
+          <w:sz w:val="20"/>
+          <w:szCs w:val="20"/>
+        </w:rPr>
+      </w:pPr>
+      <w:r>
+        <w:rPr>
+          <w:sz w:val="20"/>
+          <w:szCs w:val="20"/>
+        </w:rPr>
+        <w:tab/>
+      </w:r>
+      <w:r>
+        <w:rPr>
+          <w:sz w:val="20"/>
+          <w:szCs w:val="20"/>
+        </w:rPr>
+        <w:tab/>
+      </w:r>
+      <w:r>
+        <w:rPr>
+          <w:sz w:val="20"/>
+          <w:szCs w:val="20"/>
+        </w:rPr>
+        <w:t>C :    MOVE Rectangle1  8  -12</w:t>
+      </w:r>
+    </w:p>
+    <w:p>
+      <w:pPr>
+        <w:spacing w:after="0"/>
+        <w:rPr>
+          <w:sz w:val="20"/>
+          <w:szCs w:val="20"/>
+        </w:rPr>
+      </w:pPr>
+      <w:r>
+        <w:rPr>
+          <w:sz w:val="20"/>
+          <w:szCs w:val="20"/>
+        </w:rPr>
+        <w:tab/>
+      </w:r>
+      <w:r>
+        <w:rPr>
+          <w:sz w:val="20"/>
+          <w:szCs w:val="20"/>
+        </w:rPr>
+        <w:tab/>
+      </w:r>
+      <w:r>
+        <w:rPr>
+          <w:sz w:val="20"/>
+          <w:szCs w:val="20"/>
+        </w:rPr>
+        <w:t>R :    OK</w:t>
+      </w:r>
+    </w:p>
+    <w:p>
+      <w:pPr>
+        <w:spacing w:after="0"/>
+        <w:rPr>
+          <w:sz w:val="20"/>
+          <w:szCs w:val="20"/>
         </w:rPr>
       </w:pPr>
     </w:p>
@@ -5729,7 +5681,14 @@
           <w:sz w:val="20"/>
           <w:szCs w:val="20"/>
         </w:rPr>
-        <w:t>ets composant le modèle actuel. Pour le segment, le rectangle et le polygone convexe nous conserverons la syntaxe des commandes. Quant aux réunions et intersections nous utiliserons une syntaxe qui débute par le type de l’ensemble (OR ou OI) et de son nom suivi à la ligne et avec une tabulation de chaque objet composant cet ensemble.</w:t>
+        <w:t xml:space="preserve">ets composant le modèle actuel. Pour le segment, le rectangle et le polygone convexe nous conserverons la syntaxe des commandes. Quant aux réunions et intersections nous utiliserons une syntaxe </w:t>
+      </w:r>
+      <w:r>
+        <w:rPr>
+          <w:sz w:val="20"/>
+          <w:szCs w:val="20"/>
+        </w:rPr>
+        <w:t xml:space="preserve">particulière, nous privilégierons la capacité à enregistrer et charger le modèle à une syntaxe claire. </w:t>
       </w:r>
     </w:p>
     <w:p>
@@ -5789,25 +5748,12 @@
     <w:p>
       <w:pPr>
         <w:spacing w:after="0"/>
-        <w:rPr>
-          <w:sz w:val="20"/>
-          <w:szCs w:val="20"/>
-        </w:rPr>
-      </w:pPr>
-      <w:r>
-        <w:rPr>
-          <w:sz w:val="20"/>
-          <w:szCs w:val="20"/>
-        </w:rPr>
-        <w:tab/>
-      </w:r>
-      <w:r>
-        <w:rPr>
-          <w:sz w:val="20"/>
-          <w:szCs w:val="20"/>
-        </w:rPr>
-        <w:tab/>
-      </w:r>
+        <w:ind w:left="708" w:firstLine="708"/>
+        <w:rPr>
+          <w:sz w:val="20"/>
+          <w:szCs w:val="20"/>
+        </w:rPr>
+      </w:pPr>
       <w:r>
         <w:rPr>
           <w:sz w:val="20"/>
@@ -5820,61 +5766,68 @@
           <w:sz w:val="20"/>
           <w:szCs w:val="20"/>
         </w:rPr>
-        <w:t>R Rectangle1  1  3  6  0</w:t>
-      </w:r>
-    </w:p>
-    <w:p>
-      <w:pPr>
-        <w:spacing w:after="0"/>
-        <w:rPr>
-          <w:sz w:val="20"/>
-          <w:szCs w:val="20"/>
-        </w:rPr>
-      </w:pPr>
-      <w:r>
-        <w:rPr>
-          <w:sz w:val="20"/>
-          <w:szCs w:val="20"/>
-        </w:rPr>
-        <w:tab/>
-      </w:r>
-      <w:r>
-        <w:rPr>
-          <w:sz w:val="20"/>
-          <w:szCs w:val="20"/>
-        </w:rPr>
-        <w:tab/>
-        <w:t xml:space="preserve">R :    OI </w:t>
-      </w:r>
-      <w:r>
-        <w:rPr>
-          <w:sz w:val="20"/>
-          <w:szCs w:val="20"/>
-        </w:rPr>
-        <w:t>intersection1</w:t>
-      </w:r>
-    </w:p>
-    <w:p>
-      <w:pPr>
-        <w:spacing w:after="0"/>
-        <w:rPr>
-          <w:sz w:val="20"/>
-          <w:szCs w:val="20"/>
-        </w:rPr>
-      </w:pPr>
-      <w:r>
-        <w:rPr>
-          <w:sz w:val="20"/>
-          <w:szCs w:val="20"/>
-        </w:rPr>
-        <w:tab/>
-      </w:r>
-      <w:r>
-        <w:rPr>
-          <w:sz w:val="20"/>
-          <w:szCs w:val="20"/>
-        </w:rPr>
-        <w:tab/>
+        <w:t>R Rectangle1 1 3 6 0</w:t>
+      </w:r>
+    </w:p>
+    <w:p>
+      <w:pPr>
+        <w:spacing w:after="0"/>
+        <w:ind w:left="708" w:firstLine="708"/>
+        <w:rPr>
+          <w:sz w:val="20"/>
+          <w:szCs w:val="20"/>
+        </w:rPr>
+      </w:pPr>
+      <w:r>
+        <w:rPr>
+          <w:sz w:val="20"/>
+          <w:szCs w:val="20"/>
+        </w:rPr>
+        <w:t>R</w:t>
+      </w:r>
+      <w:r>
+        <w:rPr>
+          <w:sz w:val="20"/>
+          <w:szCs w:val="20"/>
+        </w:rPr>
+        <w:t xml:space="preserve"> :  </w:t>
+      </w:r>
+      <w:r>
+        <w:rPr>
+          <w:sz w:val="20"/>
+          <w:szCs w:val="20"/>
+        </w:rPr>
+        <w:t xml:space="preserve"> </w:t>
+      </w:r>
+      <w:r>
+        <w:rPr>
+          <w:sz w:val="20"/>
+          <w:szCs w:val="20"/>
+        </w:rPr>
+        <w:t xml:space="preserve"> </w:t>
+      </w:r>
+      <w:r>
+        <w:rPr>
+          <w:sz w:val="20"/>
+          <w:szCs w:val="20"/>
+        </w:rPr>
+        <w:t>Rectangle2 1 3 6 0</w:t>
+      </w:r>
+    </w:p>
+    <w:p>
+      <w:pPr>
+        <w:spacing w:after="0"/>
+        <w:ind w:left="708" w:firstLine="708"/>
+        <w:rPr>
+          <w:sz w:val="20"/>
+          <w:szCs w:val="20"/>
+        </w:rPr>
+      </w:pPr>
+      <w:r>
+        <w:rPr>
+          <w:sz w:val="20"/>
+          <w:szCs w:val="20"/>
+        </w:rPr>
         <w:t xml:space="preserve">R :    </w:t>
       </w:r>
       <w:r>
@@ -5882,69 +5835,23 @@
           <w:sz w:val="20"/>
           <w:szCs w:val="20"/>
         </w:rPr>
-        <w:tab/>
-        <w:t>R Rectangle1  1  3  6  0</w:t>
-      </w:r>
-    </w:p>
-    <w:p>
-      <w:pPr>
-        <w:spacing w:after="0"/>
-        <w:rPr>
-          <w:sz w:val="20"/>
-          <w:szCs w:val="20"/>
-        </w:rPr>
-      </w:pPr>
-      <w:r>
-        <w:rPr>
-          <w:sz w:val="20"/>
-          <w:szCs w:val="20"/>
-        </w:rPr>
-        <w:tab/>
-      </w:r>
-      <w:r>
-        <w:rPr>
-          <w:sz w:val="20"/>
-          <w:szCs w:val="20"/>
-        </w:rPr>
-        <w:tab/>
-        <w:t xml:space="preserve">R :   </w:t>
-      </w:r>
-      <w:r>
-        <w:rPr>
-          <w:sz w:val="20"/>
-          <w:szCs w:val="20"/>
-        </w:rPr>
-        <w:tab/>
-      </w:r>
-      <w:r>
-        <w:rPr>
-          <w:sz w:val="20"/>
-          <w:szCs w:val="20"/>
-        </w:rPr>
-        <w:t>PC  PolyConvex1  1  1  3  -5  -2  -1</w:t>
-      </w:r>
-    </w:p>
-    <w:p>
-      <w:pPr>
-        <w:spacing w:after="0"/>
-        <w:rPr>
-          <w:sz w:val="20"/>
-          <w:szCs w:val="20"/>
-        </w:rPr>
-      </w:pPr>
-      <w:r>
-        <w:rPr>
-          <w:sz w:val="20"/>
-          <w:szCs w:val="20"/>
-        </w:rPr>
-        <w:tab/>
-      </w:r>
-      <w:r>
-        <w:rPr>
-          <w:sz w:val="20"/>
-          <w:szCs w:val="20"/>
-        </w:rPr>
-        <w:tab/>
+        <w:t>R _Rectangle1 1 3 6 0</w:t>
+      </w:r>
+    </w:p>
+    <w:p>
+      <w:pPr>
+        <w:spacing w:after="0"/>
+        <w:ind w:left="708" w:firstLine="708"/>
+        <w:rPr>
+          <w:sz w:val="20"/>
+          <w:szCs w:val="20"/>
+        </w:rPr>
+      </w:pPr>
+      <w:r>
+        <w:rPr>
+          <w:sz w:val="20"/>
+          <w:szCs w:val="20"/>
+        </w:rPr>
         <w:t xml:space="preserve">R :    </w:t>
       </w:r>
       <w:r>
@@ -5952,17 +5859,68 @@
           <w:sz w:val="20"/>
           <w:szCs w:val="20"/>
         </w:rPr>
-        <w:t>S  unSegment1  -3  5  1  1</w:t>
-      </w:r>
-    </w:p>
-    <w:p>
-      <w:pPr>
-        <w:spacing w:after="0"/>
-        <w:rPr>
-          <w:sz w:val="20"/>
-          <w:szCs w:val="20"/>
-        </w:rPr>
-      </w:pPr>
+        <w:t>R _Rectangle2 1 3 6 0</w:t>
+      </w:r>
+    </w:p>
+    <w:p>
+      <w:pPr>
+        <w:spacing w:after="0"/>
+        <w:ind w:left="708" w:firstLine="708"/>
+        <w:rPr>
+          <w:sz w:val="20"/>
+          <w:szCs w:val="20"/>
+        </w:rPr>
+      </w:pPr>
+      <w:r>
+        <w:rPr>
+          <w:sz w:val="20"/>
+          <w:szCs w:val="20"/>
+        </w:rPr>
+        <w:t xml:space="preserve">R :    </w:t>
+      </w:r>
+      <w:r>
+        <w:rPr>
+          <w:sz w:val="20"/>
+          <w:szCs w:val="20"/>
+        </w:rPr>
+        <w:t>OR Reunion1 _Rectangle1 _Rectangle2</w:t>
+      </w:r>
+    </w:p>
+    <w:p>
+      <w:pPr>
+        <w:spacing w:after="0"/>
+        <w:ind w:left="708" w:firstLine="708"/>
+        <w:rPr>
+          <w:sz w:val="20"/>
+          <w:szCs w:val="20"/>
+        </w:rPr>
+      </w:pPr>
+      <w:r>
+        <w:rPr>
+          <w:sz w:val="20"/>
+          <w:szCs w:val="20"/>
+        </w:rPr>
+        <w:t xml:space="preserve">R :    </w:t>
+      </w:r>
+      <w:r>
+        <w:rPr>
+          <w:sz w:val="20"/>
+          <w:szCs w:val="20"/>
+        </w:rPr>
+        <w:t>DELETE _Rectangle1 _Rectangle2</w:t>
+      </w:r>
+    </w:p>
+    <w:p>
+      <w:pPr>
+        <w:spacing w:after="0"/>
+        <w:ind w:left="708" w:firstLine="708"/>
+        <w:rPr>
+          <w:sz w:val="20"/>
+          <w:szCs w:val="20"/>
+        </w:rPr>
+      </w:pPr>
+      <w:bookmarkStart w:id="0" w:name="_GoBack"/>
+      <w:bookmarkEnd w:id="0"/>
     </w:p>
     <w:p>
       <w:pPr>

</xml_diff>

<commit_message>
Modification du diagramme UML
</commit_message>
<xml_diff>
--- a/TP4-Formes/Specs/CDC_B3233_B3234.docx
+++ b/TP4-Formes/Specs/CDC_B3233_B3234.docx
@@ -1110,7 +1110,7 @@
         <mc:AlternateContent>
           <mc:Choice Requires="wpg">
             <w:drawing>
-              <wp:anchor distT="0" distB="0" distL="114300" distR="114300" simplePos="0" relativeHeight="251659264" behindDoc="1" locked="0" layoutInCell="1" allowOverlap="1" wp14:anchorId="6DA9BCAB" wp14:editId="23B7D339">
+              <wp:anchor distT="0" distB="0" distL="114300" distR="114300" simplePos="0" relativeHeight="251659264" behindDoc="1" locked="0" layoutInCell="1" allowOverlap="1" wp14:anchorId="1EDE0DF6" wp14:editId="47CA621F">
                 <wp:simplePos x="0" y="0"/>
                 <wp:positionH relativeFrom="margin">
                   <wp:posOffset>3444240</wp:posOffset>
@@ -1263,7 +1263,7 @@
           </mc:Choice>
           <mc:Fallback>
             <w:pict>
-              <v:group w14:anchorId="6DA9BCAB" id="Groupe 7" o:spid="_x0000_s1026" style="position:absolute;margin-left:271.2pt;margin-top:.45pt;width:177.6pt;height:103.2pt;z-index:-251657216;mso-position-horizontal-relative:margin;mso-width-relative:margin;mso-height-relative:margin" coordsize="23728,13836" o:gfxdata="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">
+              <v:group w14:anchorId="1EDE0DF6" id="Groupe 7" o:spid="_x0000_s1026" style="position:absolute;margin-left:271.2pt;margin-top:.45pt;width:177.6pt;height:103.2pt;z-index:-251657216;mso-position-horizontal-relative:margin;mso-width-relative:margin;mso-height-relative:margin" coordsize="23728,13836" o:gfxdata="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">
                 <v:rect id="Rectangle 2" o:spid="_x0000_s1027" style="position:absolute;left:3977;top:3077;width:13533;height:7681;visibility:visible;mso-wrap-style:square;v-text-anchor:middle" o:gfxdata="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" fillcolor="window" strokecolor="#41719c" strokeweight="1pt"/>
                 <v:shapetype id="_x0000_t202" coordsize="21600,21600" o:spt="202" path="m,l,21600r21600,l21600,xe">
                   <v:stroke joinstyle="miter"/>
@@ -1530,6 +1530,131 @@
           <w:szCs w:val="20"/>
         </w:rPr>
       </w:pPr>
+      <w:r>
+        <w:rPr>
+          <w:noProof/>
+        </w:rPr>
+        <mc:AlternateContent>
+          <mc:Choice Requires="wps">
+            <w:drawing>
+              <wp:anchor distT="0" distB="0" distL="114300" distR="114300" simplePos="0" relativeHeight="251663360" behindDoc="1" locked="0" layoutInCell="1" allowOverlap="1" wp14:anchorId="17AF4D4A" wp14:editId="3B34DC89">
+                <wp:simplePos x="0" y="0"/>
+                <wp:positionH relativeFrom="column">
+                  <wp:posOffset>4197985</wp:posOffset>
+                </wp:positionH>
+                <wp:positionV relativeFrom="paragraph">
+                  <wp:posOffset>4445</wp:posOffset>
+                </wp:positionV>
+                <wp:extent cx="495300" cy="129540"/>
+                <wp:effectExtent l="0" t="0" r="0" b="3810"/>
+                <wp:wrapTight wrapText="bothSides">
+                  <wp:wrapPolygon edited="0">
+                    <wp:start x="0" y="0"/>
+                    <wp:lineTo x="0" y="19059"/>
+                    <wp:lineTo x="20769" y="19059"/>
+                    <wp:lineTo x="20769" y="0"/>
+                    <wp:lineTo x="0" y="0"/>
+                  </wp:wrapPolygon>
+                </wp:wrapTight>
+                <wp:docPr id="1" name="Zone de texte 1"/>
+                <wp:cNvGraphicFramePr/>
+                <a:graphic xmlns:a="http://schemas.openxmlformats.org/drawingml/2006/main">
+                  <a:graphicData uri="http://schemas.microsoft.com/office/word/2010/wordprocessingShape">
+                    <wps:wsp>
+                      <wps:cNvSpPr txBox="1"/>
+                      <wps:spPr>
+                        <a:xfrm>
+                          <a:off x="0" y="0"/>
+                          <a:ext cx="495300" cy="129540"/>
+                        </a:xfrm>
+                        <a:prstGeom prst="rect">
+                          <a:avLst/>
+                        </a:prstGeom>
+                        <a:solidFill>
+                          <a:prstClr val="white"/>
+                        </a:solidFill>
+                        <a:ln>
+                          <a:noFill/>
+                        </a:ln>
+                        <a:effectLst/>
+                      </wps:spPr>
+                      <wps:txbx>
+                        <w:txbxContent>
+                          <w:p>
+                            <w:pPr>
+                              <w:pStyle w:val="Lgende"/>
+                              <w:rPr>
+                                <w:noProof/>
+                                <w:sz w:val="20"/>
+                                <w:szCs w:val="20"/>
+                              </w:rPr>
+                            </w:pPr>
+                            <w:r>
+                              <w:t xml:space="preserve">Figure </w:t>
+                            </w:r>
+                            <w:fldSimple w:instr=" SEQ Figure \* ARABIC ">
+                              <w:r>
+                                <w:rPr>
+                                  <w:noProof/>
+                                </w:rPr>
+                                <w:t>1</w:t>
+                              </w:r>
+                            </w:fldSimple>
+                          </w:p>
+                        </w:txbxContent>
+                      </wps:txbx>
+                      <wps:bodyPr rot="0" spcFirstLastPara="0" vertOverflow="overflow" horzOverflow="overflow" vert="horz" wrap="square" lIns="0" tIns="0" rIns="0" bIns="0" numCol="1" spcCol="0" rtlCol="0" fromWordArt="0" anchor="t" anchorCtr="0" forceAA="0" compatLnSpc="1">
+                        <a:prstTxWarp prst="textNoShape">
+                          <a:avLst/>
+                        </a:prstTxWarp>
+                        <a:noAutofit/>
+                      </wps:bodyPr>
+                    </wps:wsp>
+                  </a:graphicData>
+                </a:graphic>
+                <wp14:sizeRelH relativeFrom="margin">
+                  <wp14:pctWidth>0</wp14:pctWidth>
+                </wp14:sizeRelH>
+                <wp14:sizeRelV relativeFrom="margin">
+                  <wp14:pctHeight>0</wp14:pctHeight>
+                </wp14:sizeRelV>
+              </wp:anchor>
+            </w:drawing>
+          </mc:Choice>
+          <mc:Fallback>
+            <w:pict>
+              <v:shape w14:anchorId="17AF4D4A" id="Zone de texte 1" o:spid="_x0000_s1030" type="#_x0000_t202" style="position:absolute;margin-left:330.55pt;margin-top:.35pt;width:39pt;height:10.2pt;z-index:-251653120;visibility:visible;mso-wrap-style:square;mso-width-percent:0;mso-height-percent:0;mso-wrap-distance-left:9pt;mso-wrap-distance-top:0;mso-wrap-distance-right:9pt;mso-wrap-distance-bottom:0;mso-position-horizontal:absolute;mso-position-horizontal-relative:text;mso-position-vertical:absolute;mso-position-vertical-relative:text;mso-width-percent:0;mso-height-percent:0;mso-width-relative:margin;mso-height-relative:margin;v-text-anchor:top" o:gfxdata="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" stroked="f">
+                <v:textbox inset="0,0,0,0">
+                  <w:txbxContent>
+                    <w:p>
+                      <w:pPr>
+                        <w:pStyle w:val="Lgende"/>
+                        <w:rPr>
+                          <w:noProof/>
+                          <w:sz w:val="20"/>
+                          <w:szCs w:val="20"/>
+                        </w:rPr>
+                      </w:pPr>
+                      <w:r>
+                        <w:t xml:space="preserve">Figure </w:t>
+                      </w:r>
+                      <w:fldSimple w:instr=" SEQ Figure \* ARABIC ">
+                        <w:r>
+                          <w:rPr>
+                            <w:noProof/>
+                          </w:rPr>
+                          <w:t>1</w:t>
+                        </w:r>
+                      </w:fldSimple>
+                    </w:p>
+                  </w:txbxContent>
+                </v:textbox>
+                <w10:wrap type="tight"/>
+              </v:shape>
+            </w:pict>
+          </mc:Fallback>
+        </mc:AlternateContent>
+      </w:r>
     </w:p>
     <w:p>
       <w:pPr>
@@ -1803,7 +1928,7 @@
         <mc:AlternateContent>
           <mc:Choice Requires="wpg">
             <w:drawing>
-              <wp:anchor distT="0" distB="0" distL="114300" distR="114300" simplePos="0" relativeHeight="251661312" behindDoc="1" locked="0" layoutInCell="1" allowOverlap="1" wp14:anchorId="3D877142" wp14:editId="1010D921">
+              <wp:anchor distT="0" distB="0" distL="114300" distR="114300" simplePos="0" relativeHeight="251661312" behindDoc="1" locked="0" layoutInCell="1" allowOverlap="1" wp14:anchorId="72C72107" wp14:editId="5C4AEBFF">
                 <wp:simplePos x="0" y="0"/>
                 <wp:positionH relativeFrom="margin">
                   <wp:posOffset>3473450</wp:posOffset>
@@ -2245,12 +2370,12 @@
           </mc:Choice>
           <mc:Fallback>
             <w:pict>
-              <v:group w14:anchorId="3D877142" id="Groupe 15" o:spid="_x0000_s1030" style="position:absolute;left:0;text-align:left;margin-left:273.5pt;margin-top:41.35pt;width:214.05pt;height:154.2pt;z-index:-251655168;mso-position-horizontal-relative:margin;mso-width-relative:margin;mso-height-relative:margin" coordorigin="-655" coordsize="34617,22857" o:gfxdata="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">
-                <v:shape id="Forme libre 10" o:spid="_x0000_s1031" style="position:absolute;left:8077;top:2970;width:16185;height:16917;visibility:visible;mso-wrap-style:square;v-text-anchor:middle" coordsize="1618488,1691640" o:gfxdata="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" path="m,1005840l512064,r941832,256032l1618488,1024128,530352,1691640,,1005840xe" filled="f" strokecolor="#1f4d78 [1604]" strokeweight="1pt">
+              <v:group w14:anchorId="72C72107" id="Groupe 15" o:spid="_x0000_s1031" style="position:absolute;left:0;text-align:left;margin-left:273.5pt;margin-top:41.35pt;width:214.05pt;height:154.2pt;z-index:-251655168;mso-position-horizontal-relative:margin;mso-width-relative:margin;mso-height-relative:margin" coordorigin="-655" coordsize="34617,22857" o:gfxdata="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">
+                <v:shape id="Forme libre 10" o:spid="_x0000_s1032" style="position:absolute;left:8077;top:2970;width:16185;height:16917;visibility:visible;mso-wrap-style:square;v-text-anchor:middle" coordsize="1618488,1691640" o:gfxdata="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" path="m,1005840l512064,r941832,256032l1618488,1024128,530352,1691640,,1005840xe" filled="f" strokecolor="#1f4d78 [1604]" strokeweight="1pt">
                   <v:stroke joinstyle="miter"/>
                   <v:path arrowok="t" o:connecttype="custom" o:connectlocs="0,1005840;512064,0;1453896,256032;1618488,1024128;530352,1691640;0,1005840" o:connectangles="0,0,0,0,0,0"/>
                 </v:shape>
-                <v:shape id="ZoneTexte 10" o:spid="_x0000_s1032" type="#_x0000_t202" style="position:absolute;left:9311;width:9967;height:3077;visibility:visible;mso-wrap-style:square;v-text-anchor:top" o:gfxdata="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" filled="f" stroked="f">
+                <v:shape id="ZoneTexte 10" o:spid="_x0000_s1033" type="#_x0000_t202" style="position:absolute;left:9311;width:9967;height:3077;visibility:visible;mso-wrap-style:square;v-text-anchor:top" o:gfxdata="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" filled="f" stroked="f">
                   <v:textbox>
                     <w:txbxContent>
                       <w:p>
@@ -2294,7 +2419,7 @@
                     </w:txbxContent>
                   </v:textbox>
                 </v:shape>
-                <v:shape id="ZoneTexte 11" o:spid="_x0000_s1033" type="#_x0000_t202" style="position:absolute;left:21656;top:2970;width:9967;height:3078;visibility:visible;mso-wrap-style:square;v-text-anchor:top" o:gfxdata="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" filled="f" stroked="f">
+                <v:shape id="ZoneTexte 11" o:spid="_x0000_s1034" type="#_x0000_t202" style="position:absolute;left:21656;top:2970;width:9967;height:3078;visibility:visible;mso-wrap-style:square;v-text-anchor:top" o:gfxdata="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" filled="f" stroked="f">
                   <v:textbox>
                     <w:txbxContent>
                       <w:p>
@@ -2338,7 +2463,7 @@
                     </w:txbxContent>
                   </v:textbox>
                 </v:shape>
-                <v:shape id="ZoneTexte 12" o:spid="_x0000_s1034" type="#_x0000_t202" style="position:absolute;left:23995;top:12922;width:9967;height:3077;visibility:visible;mso-wrap-style:square;v-text-anchor:top" o:gfxdata="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" filled="f" stroked="f">
+                <v:shape id="ZoneTexte 12" o:spid="_x0000_s1035" type="#_x0000_t202" style="position:absolute;left:23995;top:12922;width:9967;height:3077;visibility:visible;mso-wrap-style:square;v-text-anchor:top" o:gfxdata="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" filled="f" stroked="f">
                   <v:textbox>
                     <w:txbxContent>
                       <w:p>
@@ -2382,7 +2507,7 @@
                     </w:txbxContent>
                   </v:textbox>
                 </v:shape>
-                <v:shape id="ZoneTexte 13" o:spid="_x0000_s1035" type="#_x0000_t202" style="position:absolute;left:9966;top:19780;width:9967;height:3077;visibility:visible;mso-wrap-style:square;v-text-anchor:top" o:gfxdata="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" filled="f" stroked="f">
+                <v:shape id="ZoneTexte 13" o:spid="_x0000_s1036" type="#_x0000_t202" style="position:absolute;left:9966;top:19780;width:9967;height:3077;visibility:visible;mso-wrap-style:square;v-text-anchor:top" o:gfxdata="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" filled="f" stroked="f">
                   <v:textbox>
                     <w:txbxContent>
                       <w:p>
@@ -2426,7 +2551,7 @@
                     </w:txbxContent>
                   </v:textbox>
                 </v:shape>
-                <v:shape id="ZoneTexte 14" o:spid="_x0000_s1036" type="#_x0000_t202" style="position:absolute;left:-655;top:9650;width:9966;height:3077;visibility:visible;mso-wrap-style:square;v-text-anchor:top" o:gfxdata="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" filled="f" stroked="f">
+                <v:shape id="ZoneTexte 14" o:spid="_x0000_s1037" type="#_x0000_t202" style="position:absolute;left:-655;top:9650;width:9966;height:3077;visibility:visible;mso-wrap-style:square;v-text-anchor:top" o:gfxdata="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" filled="f" stroked="f">
                   <v:textbox>
                     <w:txbxContent>
                       <w:p>
@@ -2931,6 +3056,131 @@
       </w:pPr>
       <w:r>
         <w:rPr>
+          <w:noProof/>
+        </w:rPr>
+        <mc:AlternateContent>
+          <mc:Choice Requires="wps">
+            <w:drawing>
+              <wp:anchor distT="0" distB="0" distL="114300" distR="114300" simplePos="0" relativeHeight="251665408" behindDoc="0" locked="0" layoutInCell="1" allowOverlap="1" wp14:anchorId="1B75F3B8" wp14:editId="17138FA5">
+                <wp:simplePos x="0" y="0"/>
+                <wp:positionH relativeFrom="margin">
+                  <wp:align>right</wp:align>
+                </wp:positionH>
+                <wp:positionV relativeFrom="paragraph">
+                  <wp:posOffset>13335</wp:posOffset>
+                </wp:positionV>
+                <wp:extent cx="457200" cy="152400"/>
+                <wp:effectExtent l="0" t="0" r="0" b="0"/>
+                <wp:wrapThrough wrapText="bothSides">
+                  <wp:wrapPolygon edited="0">
+                    <wp:start x="0" y="0"/>
+                    <wp:lineTo x="0" y="18900"/>
+                    <wp:lineTo x="20700" y="18900"/>
+                    <wp:lineTo x="20700" y="0"/>
+                    <wp:lineTo x="0" y="0"/>
+                  </wp:wrapPolygon>
+                </wp:wrapThrough>
+                <wp:docPr id="5" name="Zone de texte 5"/>
+                <wp:cNvGraphicFramePr/>
+                <a:graphic xmlns:a="http://schemas.openxmlformats.org/drawingml/2006/main">
+                  <a:graphicData uri="http://schemas.microsoft.com/office/word/2010/wordprocessingShape">
+                    <wps:wsp>
+                      <wps:cNvSpPr txBox="1"/>
+                      <wps:spPr>
+                        <a:xfrm>
+                          <a:off x="0" y="0"/>
+                          <a:ext cx="457200" cy="152400"/>
+                        </a:xfrm>
+                        <a:prstGeom prst="rect">
+                          <a:avLst/>
+                        </a:prstGeom>
+                        <a:solidFill>
+                          <a:prstClr val="white"/>
+                        </a:solidFill>
+                        <a:ln>
+                          <a:noFill/>
+                        </a:ln>
+                        <a:effectLst/>
+                      </wps:spPr>
+                      <wps:txbx>
+                        <w:txbxContent>
+                          <w:p>
+                            <w:pPr>
+                              <w:pStyle w:val="Lgende"/>
+                              <w:rPr>
+                                <w:noProof/>
+                                <w:sz w:val="20"/>
+                                <w:szCs w:val="20"/>
+                              </w:rPr>
+                            </w:pPr>
+                            <w:r>
+                              <w:t xml:space="preserve">Figure </w:t>
+                            </w:r>
+                            <w:fldSimple w:instr=" SEQ Figure \* ARABIC ">
+                              <w:r>
+                                <w:rPr>
+                                  <w:noProof/>
+                                </w:rPr>
+                                <w:t>2</w:t>
+                              </w:r>
+                            </w:fldSimple>
+                          </w:p>
+                        </w:txbxContent>
+                      </wps:txbx>
+                      <wps:bodyPr rot="0" spcFirstLastPara="0" vertOverflow="overflow" horzOverflow="overflow" vert="horz" wrap="square" lIns="0" tIns="0" rIns="0" bIns="0" numCol="1" spcCol="0" rtlCol="0" fromWordArt="0" anchor="t" anchorCtr="0" forceAA="0" compatLnSpc="1">
+                        <a:prstTxWarp prst="textNoShape">
+                          <a:avLst/>
+                        </a:prstTxWarp>
+                        <a:noAutofit/>
+                      </wps:bodyPr>
+                    </wps:wsp>
+                  </a:graphicData>
+                </a:graphic>
+                <wp14:sizeRelH relativeFrom="margin">
+                  <wp14:pctWidth>0</wp14:pctWidth>
+                </wp14:sizeRelH>
+                <wp14:sizeRelV relativeFrom="margin">
+                  <wp14:pctHeight>0</wp14:pctHeight>
+                </wp14:sizeRelV>
+              </wp:anchor>
+            </w:drawing>
+          </mc:Choice>
+          <mc:Fallback>
+            <w:pict>
+              <v:shape w14:anchorId="1B75F3B8" id="Zone de texte 5" o:spid="_x0000_s1038" type="#_x0000_t202" style="position:absolute;left:0;text-align:left;margin-left:-15.2pt;margin-top:1.05pt;width:36pt;height:12pt;z-index:251665408;visibility:visible;mso-wrap-style:square;mso-width-percent:0;mso-height-percent:0;mso-wrap-distance-left:9pt;mso-wrap-distance-top:0;mso-wrap-distance-right:9pt;mso-wrap-distance-bottom:0;mso-position-horizontal:right;mso-position-horizontal-relative:margin;mso-position-vertical:absolute;mso-position-vertical-relative:text;mso-width-percent:0;mso-height-percent:0;mso-width-relative:margin;mso-height-relative:margin;v-text-anchor:top" o:gfxdata="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" stroked="f">
+                <v:textbox inset="0,0,0,0">
+                  <w:txbxContent>
+                    <w:p>
+                      <w:pPr>
+                        <w:pStyle w:val="Lgende"/>
+                        <w:rPr>
+                          <w:noProof/>
+                          <w:sz w:val="20"/>
+                          <w:szCs w:val="20"/>
+                        </w:rPr>
+                      </w:pPr>
+                      <w:r>
+                        <w:t xml:space="preserve">Figure </w:t>
+                      </w:r>
+                      <w:fldSimple w:instr=" SEQ Figure \* ARABIC ">
+                        <w:r>
+                          <w:rPr>
+                            <w:noProof/>
+                          </w:rPr>
+                          <w:t>2</w:t>
+                        </w:r>
+                      </w:fldSimple>
+                    </w:p>
+                  </w:txbxContent>
+                </v:textbox>
+                <w10:wrap type="through" anchorx="margin"/>
+              </v:shape>
+            </w:pict>
+          </mc:Fallback>
+        </mc:AlternateContent>
+      </w:r>
+      <w:r>
+        <w:rPr>
           <w:sz w:val="28"/>
           <w:szCs w:val="28"/>
         </w:rPr>
@@ -3536,47 +3786,34 @@
         <w:rPr>
           <w:sz w:val="20"/>
           <w:szCs w:val="20"/>
-          <w:lang w:val="en-US"/>
-        </w:rPr>
-      </w:pPr>
-      <w:r>
-        <w:rPr>
-          <w:sz w:val="20"/>
-          <w:szCs w:val="20"/>
-        </w:rPr>
-        <w:tab/>
-      </w:r>
-      <w:r>
-        <w:rPr>
-          <w:sz w:val="20"/>
-          <w:szCs w:val="20"/>
-        </w:rPr>
-        <w:tab/>
-      </w:r>
-      <w:proofErr w:type="gramStart"/>
-      <w:r>
-        <w:rPr>
-          <w:sz w:val="20"/>
-          <w:szCs w:val="20"/>
-          <w:lang w:val="en-US"/>
-        </w:rPr>
-        <w:t>OI  Name</w:t>
-      </w:r>
-      <w:proofErr w:type="gramEnd"/>
-      <w:r>
-        <w:rPr>
-          <w:sz w:val="20"/>
-          <w:szCs w:val="20"/>
-          <w:lang w:val="en-US"/>
-        </w:rPr>
-        <w:t xml:space="preserve">  Name1  Name2  …  </w:t>
+        </w:rPr>
+      </w:pPr>
+      <w:r>
+        <w:rPr>
+          <w:sz w:val="20"/>
+          <w:szCs w:val="20"/>
+        </w:rPr>
+        <w:tab/>
+      </w:r>
+      <w:r>
+        <w:rPr>
+          <w:sz w:val="20"/>
+          <w:szCs w:val="20"/>
+        </w:rPr>
+        <w:tab/>
+      </w:r>
+      <w:r>
+        <w:rPr>
+          <w:sz w:val="20"/>
+          <w:szCs w:val="20"/>
+        </w:rPr>
+        <w:t xml:space="preserve">OI  Name  Name1  Name2  …  </w:t>
       </w:r>
       <w:proofErr w:type="spellStart"/>
       <w:r>
         <w:rPr>
           <w:sz w:val="20"/>
           <w:szCs w:val="20"/>
-          <w:lang w:val="en-US"/>
         </w:rPr>
         <w:t>NameN</w:t>
       </w:r>
@@ -3588,144 +3825,96 @@
         <w:rPr>
           <w:sz w:val="20"/>
           <w:szCs w:val="20"/>
-          <w:lang w:val="en-US"/>
-        </w:rPr>
-      </w:pPr>
-    </w:p>
-    <w:p>
-      <w:pPr>
-        <w:spacing w:after="0"/>
-        <w:rPr>
-          <w:sz w:val="20"/>
-          <w:szCs w:val="20"/>
-          <w:lang w:val="en-US"/>
-        </w:rPr>
-      </w:pPr>
-      <w:r>
-        <w:rPr>
-          <w:sz w:val="20"/>
-          <w:szCs w:val="20"/>
-          <w:lang w:val="en-US"/>
-        </w:rPr>
-        <w:tab/>
-      </w:r>
-      <w:proofErr w:type="spellStart"/>
-      <w:proofErr w:type="gramStart"/>
-      <w:r>
-        <w:rPr>
-          <w:sz w:val="20"/>
-          <w:szCs w:val="20"/>
-          <w:lang w:val="en-US"/>
-        </w:rPr>
-        <w:t>Réponse</w:t>
-      </w:r>
-      <w:proofErr w:type="spellEnd"/>
-      <w:r>
-        <w:rPr>
-          <w:sz w:val="20"/>
-          <w:szCs w:val="20"/>
-          <w:lang w:val="en-US"/>
-        </w:rPr>
-        <w:t> :</w:t>
-      </w:r>
-      <w:proofErr w:type="gramEnd"/>
-    </w:p>
-    <w:p>
-      <w:pPr>
-        <w:spacing w:after="0"/>
-        <w:rPr>
-          <w:sz w:val="20"/>
-          <w:szCs w:val="20"/>
-          <w:lang w:val="en-US"/>
-        </w:rPr>
-      </w:pPr>
-      <w:r>
-        <w:rPr>
-          <w:sz w:val="20"/>
-          <w:szCs w:val="20"/>
-          <w:lang w:val="en-US"/>
-        </w:rPr>
-        <w:tab/>
-      </w:r>
-      <w:r>
-        <w:rPr>
-          <w:sz w:val="20"/>
-          <w:szCs w:val="20"/>
-          <w:lang w:val="en-US"/>
-        </w:rPr>
-        <w:tab/>
-      </w:r>
-      <w:r>
-        <w:rPr>
-          <w:sz w:val="20"/>
-          <w:szCs w:val="20"/>
-          <w:lang w:val="en-US"/>
-        </w:rPr>
+        </w:rPr>
+      </w:pPr>
+    </w:p>
+    <w:p>
+      <w:pPr>
+        <w:spacing w:after="0"/>
+        <w:rPr>
+          <w:sz w:val="20"/>
+          <w:szCs w:val="20"/>
+        </w:rPr>
+      </w:pPr>
+      <w:r>
+        <w:rPr>
+          <w:sz w:val="20"/>
+          <w:szCs w:val="20"/>
+        </w:rPr>
+        <w:tab/>
+        <w:t>Réponse :</w:t>
+      </w:r>
+    </w:p>
+    <w:p>
+      <w:pPr>
+        <w:spacing w:after="0"/>
+        <w:rPr>
+          <w:sz w:val="20"/>
+          <w:szCs w:val="20"/>
+        </w:rPr>
+      </w:pPr>
+      <w:r>
+        <w:rPr>
+          <w:sz w:val="20"/>
+          <w:szCs w:val="20"/>
+        </w:rPr>
+        <w:tab/>
+      </w:r>
+      <w:r>
+        <w:rPr>
+          <w:sz w:val="20"/>
+          <w:szCs w:val="20"/>
+        </w:rPr>
+        <w:tab/>
         <w:t>OK</w:t>
       </w:r>
       <w:r>
         <w:rPr>
           <w:sz w:val="20"/>
           <w:szCs w:val="20"/>
-          <w:lang w:val="en-US"/>
-        </w:rPr>
-        <w:tab/>
-      </w:r>
-      <w:proofErr w:type="gramStart"/>
-      <w:r>
-        <w:rPr>
-          <w:sz w:val="20"/>
-          <w:szCs w:val="20"/>
-          <w:lang w:val="en-US"/>
-        </w:rPr>
+        </w:rPr>
+        <w:tab/>
         <w:t>|  ERR</w:t>
       </w:r>
-      <w:proofErr w:type="gramEnd"/>
-      <w:r>
-        <w:rPr>
-          <w:sz w:val="20"/>
-          <w:szCs w:val="20"/>
-          <w:lang w:val="en-US"/>
-        </w:rPr>
-        <w:tab/>
-      </w:r>
-      <w:r>
-        <w:rPr>
-          <w:sz w:val="20"/>
-          <w:szCs w:val="20"/>
-          <w:lang w:val="en-US"/>
-        </w:rPr>
-        <w:tab/>
-      </w:r>
-      <w:r>
-        <w:rPr>
-          <w:sz w:val="20"/>
-          <w:szCs w:val="20"/>
-          <w:lang w:val="en-US"/>
-        </w:rPr>
-        <w:tab/>
-      </w:r>
-      <w:r>
-        <w:rPr>
-          <w:sz w:val="20"/>
-          <w:szCs w:val="20"/>
-          <w:lang w:val="en-US"/>
-        </w:rPr>
-        <w:tab/>
-      </w:r>
-      <w:r>
-        <w:rPr>
-          <w:sz w:val="20"/>
-          <w:szCs w:val="20"/>
-          <w:lang w:val="en-US"/>
-        </w:rPr>
-        <w:tab/>
-      </w:r>
-      <w:r>
-        <w:rPr>
-          <w:sz w:val="20"/>
-          <w:szCs w:val="20"/>
-          <w:lang w:val="en-US"/>
+      <w:r>
+        <w:rPr>
+          <w:sz w:val="20"/>
+          <w:szCs w:val="20"/>
+        </w:rPr>
+        <w:tab/>
+      </w:r>
+      <w:r>
+        <w:rPr>
+          <w:sz w:val="20"/>
+          <w:szCs w:val="20"/>
+        </w:rPr>
+        <w:tab/>
+      </w:r>
+      <w:r>
+        <w:rPr>
+          <w:sz w:val="20"/>
+          <w:szCs w:val="20"/>
+        </w:rPr>
+        <w:tab/>
+      </w:r>
+      <w:r>
+        <w:rPr>
+          <w:sz w:val="20"/>
+          <w:szCs w:val="20"/>
+        </w:rPr>
+        <w:tab/>
+      </w:r>
+      <w:r>
+        <w:rPr>
+          <w:sz w:val="20"/>
+          <w:szCs w:val="20"/>
+        </w:rPr>
+        <w:tab/>
+      </w:r>
+      <w:r>
+        <w:rPr>
+          <w:sz w:val="20"/>
+          <w:szCs w:val="20"/>
         </w:rPr>
         <w:tab/>
         <w:t>|ERR</w:t>
@@ -3743,15 +3932,13 @@
         <w:rPr>
           <w:sz w:val="20"/>
           <w:szCs w:val="20"/>
-          <w:lang w:val="en-US"/>
-        </w:rPr>
-        <w:tab/>
-      </w:r>
-      <w:r>
-        <w:rPr>
-          <w:sz w:val="20"/>
-          <w:szCs w:val="20"/>
-          <w:lang w:val="en-US"/>
+        </w:rPr>
+        <w:tab/>
+      </w:r>
+      <w:r>
+        <w:rPr>
+          <w:sz w:val="20"/>
+          <w:szCs w:val="20"/>
         </w:rPr>
         <w:tab/>
         <w:t xml:space="preserve">   </w:t>
@@ -3760,7 +3947,6 @@
         <w:rPr>
           <w:sz w:val="20"/>
           <w:szCs w:val="20"/>
-          <w:lang w:val="en-US"/>
         </w:rPr>
         <w:tab/>
       </w:r>
@@ -5383,82 +5569,125 @@
         <w:rPr>
           <w:sz w:val="20"/>
           <w:szCs w:val="20"/>
-        </w:rPr>
-      </w:pPr>
-      <w:r>
-        <w:rPr>
-          <w:sz w:val="20"/>
-          <w:szCs w:val="20"/>
-        </w:rPr>
-        <w:t>Exemple :</w:t>
-      </w:r>
-    </w:p>
-    <w:p>
-      <w:pPr>
-        <w:spacing w:after="0"/>
-        <w:rPr>
-          <w:sz w:val="20"/>
-          <w:szCs w:val="20"/>
-        </w:rPr>
-      </w:pPr>
-      <w:r>
-        <w:rPr>
-          <w:sz w:val="20"/>
-          <w:szCs w:val="20"/>
-        </w:rPr>
-        <w:tab/>
-      </w:r>
-      <w:r>
-        <w:rPr>
-          <w:sz w:val="20"/>
-          <w:szCs w:val="20"/>
-        </w:rPr>
-        <w:tab/>
-      </w:r>
-      <w:r>
-        <w:rPr>
-          <w:sz w:val="20"/>
-          <w:szCs w:val="20"/>
-        </w:rPr>
-        <w:t>C :    MOVE Rectangle1  8  -12</w:t>
-      </w:r>
-    </w:p>
-    <w:p>
-      <w:pPr>
-        <w:spacing w:after="0"/>
-        <w:rPr>
-          <w:sz w:val="20"/>
-          <w:szCs w:val="20"/>
-        </w:rPr>
-      </w:pPr>
-      <w:r>
-        <w:rPr>
-          <w:sz w:val="20"/>
-          <w:szCs w:val="20"/>
-        </w:rPr>
-        <w:tab/>
-      </w:r>
-      <w:r>
-        <w:rPr>
-          <w:sz w:val="20"/>
-          <w:szCs w:val="20"/>
-        </w:rPr>
-        <w:tab/>
-      </w:r>
-      <w:r>
-        <w:rPr>
-          <w:sz w:val="20"/>
-          <w:szCs w:val="20"/>
-        </w:rPr>
-        <w:t>R :    OK</w:t>
-      </w:r>
-    </w:p>
-    <w:p>
-      <w:pPr>
-        <w:spacing w:after="0"/>
-        <w:rPr>
-          <w:sz w:val="20"/>
-          <w:szCs w:val="20"/>
+          <w:lang w:val="en-US"/>
+        </w:rPr>
+      </w:pPr>
+      <w:proofErr w:type="spellStart"/>
+      <w:proofErr w:type="gramStart"/>
+      <w:r>
+        <w:rPr>
+          <w:sz w:val="20"/>
+          <w:szCs w:val="20"/>
+          <w:lang w:val="en-US"/>
+        </w:rPr>
+        <w:t>Exemple</w:t>
+      </w:r>
+      <w:proofErr w:type="spellEnd"/>
+      <w:r>
+        <w:rPr>
+          <w:sz w:val="20"/>
+          <w:szCs w:val="20"/>
+          <w:lang w:val="en-US"/>
+        </w:rPr>
+        <w:t> :</w:t>
+      </w:r>
+      <w:proofErr w:type="gramEnd"/>
+    </w:p>
+    <w:p>
+      <w:pPr>
+        <w:spacing w:after="0"/>
+        <w:rPr>
+          <w:sz w:val="20"/>
+          <w:szCs w:val="20"/>
+          <w:lang w:val="en-US"/>
+        </w:rPr>
+      </w:pPr>
+      <w:r>
+        <w:rPr>
+          <w:sz w:val="20"/>
+          <w:szCs w:val="20"/>
+          <w:lang w:val="en-US"/>
+        </w:rPr>
+        <w:tab/>
+      </w:r>
+      <w:r>
+        <w:rPr>
+          <w:sz w:val="20"/>
+          <w:szCs w:val="20"/>
+          <w:lang w:val="en-US"/>
+        </w:rPr>
+        <w:tab/>
+      </w:r>
+      <w:proofErr w:type="gramStart"/>
+      <w:r>
+        <w:rPr>
+          <w:sz w:val="20"/>
+          <w:szCs w:val="20"/>
+          <w:lang w:val="en-US"/>
+        </w:rPr>
+        <w:t>C :</w:t>
+      </w:r>
+      <w:proofErr w:type="gramEnd"/>
+      <w:r>
+        <w:rPr>
+          <w:sz w:val="20"/>
+          <w:szCs w:val="20"/>
+          <w:lang w:val="en-US"/>
+        </w:rPr>
+        <w:t xml:space="preserve">    MOVE Rectangle1  8  -12</w:t>
+      </w:r>
+    </w:p>
+    <w:p>
+      <w:pPr>
+        <w:spacing w:after="0"/>
+        <w:rPr>
+          <w:sz w:val="20"/>
+          <w:szCs w:val="20"/>
+          <w:lang w:val="en-US"/>
+        </w:rPr>
+      </w:pPr>
+      <w:r>
+        <w:rPr>
+          <w:sz w:val="20"/>
+          <w:szCs w:val="20"/>
+          <w:lang w:val="en-US"/>
+        </w:rPr>
+        <w:tab/>
+      </w:r>
+      <w:r>
+        <w:rPr>
+          <w:sz w:val="20"/>
+          <w:szCs w:val="20"/>
+          <w:lang w:val="en-US"/>
+        </w:rPr>
+        <w:tab/>
+      </w:r>
+      <w:proofErr w:type="gramStart"/>
+      <w:r>
+        <w:rPr>
+          <w:sz w:val="20"/>
+          <w:szCs w:val="20"/>
+          <w:lang w:val="en-US"/>
+        </w:rPr>
+        <w:t>R :</w:t>
+      </w:r>
+      <w:proofErr w:type="gramEnd"/>
+      <w:r>
+        <w:rPr>
+          <w:sz w:val="20"/>
+          <w:szCs w:val="20"/>
+          <w:lang w:val="en-US"/>
+        </w:rPr>
+        <w:t xml:space="preserve">    OK</w:t>
+      </w:r>
+    </w:p>
+    <w:p>
+      <w:pPr>
+        <w:spacing w:after="0"/>
+        <w:rPr>
+          <w:sz w:val="20"/>
+          <w:szCs w:val="20"/>
+          <w:lang w:val="en-US"/>
         </w:rPr>
       </w:pPr>
     </w:p>
@@ -5919,971 +6148,971 @@
           <w:szCs w:val="20"/>
         </w:rPr>
       </w:pPr>
+    </w:p>
+    <w:p>
+      <w:pPr>
+        <w:ind w:firstLine="708"/>
+        <w:rPr>
+          <w:sz w:val="28"/>
+          <w:szCs w:val="28"/>
+        </w:rPr>
+      </w:pPr>
+      <w:r>
+        <w:rPr>
+          <w:sz w:val="28"/>
+          <w:szCs w:val="28"/>
+        </w:rPr>
+        <w:t>Annuler la dernière opération</w:t>
+      </w:r>
+    </w:p>
+    <w:p>
+      <w:pPr>
+        <w:ind w:firstLine="708"/>
+        <w:rPr>
+          <w:sz w:val="20"/>
+          <w:szCs w:val="20"/>
+        </w:rPr>
+      </w:pPr>
+      <w:r>
+        <w:rPr>
+          <w:sz w:val="20"/>
+          <w:szCs w:val="20"/>
+        </w:rPr>
+        <w:t xml:space="preserve">Commande : </w:t>
+      </w:r>
+    </w:p>
+    <w:p>
+      <w:pPr>
+        <w:rPr>
+          <w:sz w:val="20"/>
+          <w:szCs w:val="20"/>
+        </w:rPr>
+      </w:pPr>
+      <w:r>
+        <w:rPr>
+          <w:sz w:val="20"/>
+          <w:szCs w:val="20"/>
+        </w:rPr>
+        <w:tab/>
+      </w:r>
+      <w:r>
+        <w:rPr>
+          <w:sz w:val="20"/>
+          <w:szCs w:val="20"/>
+        </w:rPr>
+        <w:tab/>
+        <w:t>UNDO</w:t>
+      </w:r>
+    </w:p>
+    <w:p>
+      <w:pPr>
+        <w:rPr>
+          <w:sz w:val="20"/>
+          <w:szCs w:val="20"/>
+        </w:rPr>
+      </w:pPr>
+      <w:r>
+        <w:rPr>
+          <w:sz w:val="20"/>
+          <w:szCs w:val="20"/>
+        </w:rPr>
+        <w:tab/>
+        <w:t>Réponse :</w:t>
+      </w:r>
+    </w:p>
+    <w:p>
+      <w:pPr>
+        <w:spacing w:after="0"/>
+        <w:rPr>
+          <w:sz w:val="20"/>
+          <w:szCs w:val="20"/>
+        </w:rPr>
+      </w:pPr>
+      <w:r>
+        <w:rPr>
+          <w:sz w:val="20"/>
+          <w:szCs w:val="20"/>
+        </w:rPr>
+        <w:tab/>
+      </w:r>
+      <w:r>
+        <w:rPr>
+          <w:sz w:val="20"/>
+          <w:szCs w:val="20"/>
+        </w:rPr>
+        <w:tab/>
+        <w:t>OK</w:t>
+      </w:r>
+      <w:r>
+        <w:rPr>
+          <w:sz w:val="20"/>
+          <w:szCs w:val="20"/>
+        </w:rPr>
+        <w:tab/>
+        <w:t>|</w:t>
+      </w:r>
+      <w:r>
+        <w:rPr>
+          <w:sz w:val="20"/>
+          <w:szCs w:val="20"/>
+        </w:rPr>
+        <w:tab/>
+        <w:t>ERR</w:t>
+      </w:r>
+    </w:p>
+    <w:p>
+      <w:pPr>
+        <w:spacing w:after="0"/>
+        <w:rPr>
+          <w:color w:val="FF0000"/>
+          <w:sz w:val="20"/>
+          <w:szCs w:val="20"/>
+        </w:rPr>
+      </w:pPr>
+      <w:r>
+        <w:rPr>
+          <w:sz w:val="20"/>
+          <w:szCs w:val="20"/>
+        </w:rPr>
+        <w:tab/>
+      </w:r>
+      <w:r>
+        <w:rPr>
+          <w:sz w:val="20"/>
+          <w:szCs w:val="20"/>
+        </w:rPr>
+        <w:tab/>
+      </w:r>
+      <w:r>
+        <w:rPr>
+          <w:sz w:val="20"/>
+          <w:szCs w:val="20"/>
+        </w:rPr>
+        <w:tab/>
+        <w:t>|</w:t>
+      </w:r>
+      <w:r>
+        <w:rPr>
+          <w:sz w:val="20"/>
+          <w:szCs w:val="20"/>
+        </w:rPr>
+        <w:tab/>
+        <w:t xml:space="preserve"># </w:t>
+      </w:r>
+      <w:r>
+        <w:rPr>
+          <w:color w:val="FF0000"/>
+          <w:sz w:val="20"/>
+          <w:szCs w:val="20"/>
+        </w:rPr>
+        <w:t>(Pas d’ancienne opération)</w:t>
+      </w:r>
+    </w:p>
+    <w:p>
+      <w:pPr>
+        <w:spacing w:after="0"/>
+        <w:rPr>
+          <w:sz w:val="20"/>
+          <w:szCs w:val="20"/>
+        </w:rPr>
+      </w:pPr>
+    </w:p>
+    <w:p>
+      <w:pPr>
+        <w:ind w:left="2124" w:hanging="1416"/>
+        <w:rPr>
+          <w:sz w:val="20"/>
+          <w:szCs w:val="20"/>
+        </w:rPr>
+      </w:pPr>
+      <w:r>
+        <w:rPr>
+          <w:sz w:val="20"/>
+          <w:szCs w:val="20"/>
+        </w:rPr>
+        <w:t xml:space="preserve">Description : </w:t>
+      </w:r>
+      <w:r>
+        <w:rPr>
+          <w:sz w:val="20"/>
+          <w:szCs w:val="20"/>
+        </w:rPr>
+        <w:tab/>
+      </w:r>
+      <w:r>
+        <w:rPr>
+          <w:sz w:val="20"/>
+          <w:szCs w:val="20"/>
+        </w:rPr>
+        <w:t xml:space="preserve">Annule la dernière opération de l’utilisateur qui a eu un effet sur le modèle, tel que le déplacement, la suppression, l’insert d’objet et le chargement de fichier. Si aucune de ces opérations n’a été </w:t>
+      </w:r>
+      <w:r>
+        <w:rPr>
+          <w:sz w:val="20"/>
+          <w:szCs w:val="20"/>
+        </w:rPr>
+        <w:t>effectuée</w:t>
+      </w:r>
+      <w:r>
+        <w:rPr>
+          <w:sz w:val="20"/>
+          <w:szCs w:val="20"/>
+        </w:rPr>
+        <w:t xml:space="preserve"> avant un UNDO, une erreur est générée.</w:t>
+      </w:r>
+      <w:r>
+        <w:rPr>
+          <w:sz w:val="20"/>
+          <w:szCs w:val="20"/>
+        </w:rPr>
+        <w:t xml:space="preserve"> L’</w:t>
+      </w:r>
+      <w:r>
+        <w:rPr>
+          <w:sz w:val="20"/>
+          <w:szCs w:val="20"/>
+        </w:rPr>
+        <w:t>application ne pourra</w:t>
+      </w:r>
+      <w:r>
+        <w:rPr>
+          <w:sz w:val="20"/>
+          <w:szCs w:val="20"/>
+        </w:rPr>
+        <w:t xml:space="preserve"> </w:t>
+      </w:r>
+      <w:r>
+        <w:rPr>
+          <w:sz w:val="20"/>
+          <w:szCs w:val="20"/>
+        </w:rPr>
+        <w:t>annuler uniquement</w:t>
+      </w:r>
+      <w:r>
+        <w:rPr>
+          <w:sz w:val="20"/>
+          <w:szCs w:val="20"/>
+        </w:rPr>
+        <w:t xml:space="preserve"> les 20 dernières opérations.</w:t>
+      </w:r>
+    </w:p>
+    <w:p>
+      <w:pPr>
+        <w:spacing w:after="0"/>
+        <w:ind w:firstLine="708"/>
+        <w:rPr>
+          <w:sz w:val="20"/>
+          <w:szCs w:val="20"/>
+        </w:rPr>
+      </w:pPr>
+      <w:r>
+        <w:rPr>
+          <w:sz w:val="20"/>
+          <w:szCs w:val="20"/>
+        </w:rPr>
+        <w:t>Exemple :</w:t>
+      </w:r>
+    </w:p>
+    <w:p>
+      <w:pPr>
+        <w:spacing w:after="0"/>
+        <w:rPr>
+          <w:sz w:val="20"/>
+          <w:szCs w:val="20"/>
+        </w:rPr>
+      </w:pPr>
+      <w:r>
+        <w:rPr>
+          <w:sz w:val="20"/>
+          <w:szCs w:val="20"/>
+        </w:rPr>
+        <w:tab/>
+      </w:r>
+      <w:r>
+        <w:rPr>
+          <w:sz w:val="20"/>
+          <w:szCs w:val="20"/>
+        </w:rPr>
+        <w:tab/>
+      </w:r>
+      <w:r>
+        <w:rPr>
+          <w:sz w:val="20"/>
+          <w:szCs w:val="20"/>
+        </w:rPr>
+        <w:t xml:space="preserve">C :    </w:t>
+      </w:r>
+      <w:r>
+        <w:rPr>
+          <w:sz w:val="20"/>
+          <w:szCs w:val="20"/>
+        </w:rPr>
+        <w:t>UNDO</w:t>
+      </w:r>
+    </w:p>
+    <w:p>
+      <w:pPr>
+        <w:spacing w:after="0"/>
+        <w:rPr>
+          <w:sz w:val="20"/>
+          <w:szCs w:val="20"/>
+        </w:rPr>
+      </w:pPr>
+      <w:r>
+        <w:rPr>
+          <w:sz w:val="20"/>
+          <w:szCs w:val="20"/>
+        </w:rPr>
+        <w:tab/>
+      </w:r>
+      <w:r>
+        <w:rPr>
+          <w:sz w:val="20"/>
+          <w:szCs w:val="20"/>
+        </w:rPr>
+        <w:tab/>
+      </w:r>
+      <w:r>
+        <w:rPr>
+          <w:sz w:val="20"/>
+          <w:szCs w:val="20"/>
+        </w:rPr>
+        <w:t>R :    OK</w:t>
+      </w:r>
+    </w:p>
+    <w:p>
+      <w:pPr>
+        <w:spacing w:after="0"/>
+        <w:rPr>
+          <w:sz w:val="20"/>
+          <w:szCs w:val="20"/>
+        </w:rPr>
+      </w:pPr>
+    </w:p>
+    <w:p>
+      <w:pPr>
+        <w:ind w:firstLine="708"/>
+        <w:rPr>
+          <w:sz w:val="28"/>
+          <w:szCs w:val="28"/>
+        </w:rPr>
+      </w:pPr>
+      <w:r>
+        <w:rPr>
+          <w:sz w:val="28"/>
+          <w:szCs w:val="28"/>
+        </w:rPr>
+        <w:t>Reprendre la dernière modification</w:t>
+      </w:r>
+    </w:p>
+    <w:p>
+      <w:pPr>
+        <w:ind w:firstLine="708"/>
+        <w:rPr>
+          <w:sz w:val="20"/>
+          <w:szCs w:val="20"/>
+        </w:rPr>
+      </w:pPr>
+      <w:r>
+        <w:rPr>
+          <w:sz w:val="20"/>
+          <w:szCs w:val="20"/>
+        </w:rPr>
+        <w:t xml:space="preserve">Commande : </w:t>
+      </w:r>
+    </w:p>
+    <w:p>
+      <w:pPr>
+        <w:rPr>
+          <w:sz w:val="20"/>
+          <w:szCs w:val="20"/>
+        </w:rPr>
+      </w:pPr>
+      <w:r>
+        <w:rPr>
+          <w:sz w:val="20"/>
+          <w:szCs w:val="20"/>
+        </w:rPr>
+        <w:tab/>
+      </w:r>
+      <w:r>
+        <w:rPr>
+          <w:sz w:val="20"/>
+          <w:szCs w:val="20"/>
+        </w:rPr>
+        <w:tab/>
+        <w:t>REDO</w:t>
+      </w:r>
+    </w:p>
+    <w:p>
+      <w:pPr>
+        <w:rPr>
+          <w:sz w:val="20"/>
+          <w:szCs w:val="20"/>
+        </w:rPr>
+      </w:pPr>
+      <w:r>
+        <w:rPr>
+          <w:sz w:val="20"/>
+          <w:szCs w:val="20"/>
+        </w:rPr>
+        <w:tab/>
+        <w:t>Réponse :</w:t>
+      </w:r>
+    </w:p>
+    <w:p>
+      <w:pPr>
+        <w:spacing w:after="0"/>
+        <w:rPr>
+          <w:sz w:val="20"/>
+          <w:szCs w:val="20"/>
+        </w:rPr>
+      </w:pPr>
+      <w:r>
+        <w:rPr>
+          <w:sz w:val="20"/>
+          <w:szCs w:val="20"/>
+        </w:rPr>
+        <w:tab/>
+      </w:r>
+      <w:r>
+        <w:rPr>
+          <w:sz w:val="20"/>
+          <w:szCs w:val="20"/>
+        </w:rPr>
+        <w:tab/>
+      </w:r>
+      <w:r>
+        <w:rPr>
+          <w:sz w:val="20"/>
+          <w:szCs w:val="20"/>
+        </w:rPr>
+        <w:t>OK|</w:t>
+      </w:r>
+      <w:r>
+        <w:rPr>
+          <w:sz w:val="20"/>
+          <w:szCs w:val="20"/>
+        </w:rPr>
+        <w:tab/>
+      </w:r>
+      <w:r>
+        <w:rPr>
+          <w:sz w:val="20"/>
+          <w:szCs w:val="20"/>
+        </w:rPr>
+        <w:t>ERR</w:t>
+      </w:r>
+      <w:r>
+        <w:rPr>
+          <w:sz w:val="20"/>
+          <w:szCs w:val="20"/>
+        </w:rPr>
+        <w:tab/>
+      </w:r>
+      <w:r>
+        <w:rPr>
+          <w:sz w:val="20"/>
+          <w:szCs w:val="20"/>
+        </w:rPr>
+        <w:tab/>
+      </w:r>
+      <w:r>
+        <w:rPr>
+          <w:sz w:val="20"/>
+          <w:szCs w:val="20"/>
+        </w:rPr>
+        <w:tab/>
+      </w:r>
+      <w:r>
+        <w:rPr>
+          <w:sz w:val="20"/>
+          <w:szCs w:val="20"/>
+        </w:rPr>
+        <w:tab/>
+      </w:r>
+      <w:r>
+        <w:rPr>
+          <w:sz w:val="20"/>
+          <w:szCs w:val="20"/>
+        </w:rPr>
+        <w:t>|</w:t>
+      </w:r>
+      <w:r>
+        <w:rPr>
+          <w:sz w:val="20"/>
+          <w:szCs w:val="20"/>
+        </w:rPr>
+        <w:tab/>
+      </w:r>
+      <w:r>
+        <w:rPr>
+          <w:sz w:val="20"/>
+          <w:szCs w:val="20"/>
+        </w:rPr>
+        <w:t>ERR</w:t>
+      </w:r>
+    </w:p>
+    <w:p>
+      <w:pPr>
+        <w:spacing w:after="0"/>
+        <w:rPr>
+          <w:color w:val="FF0000"/>
+          <w:sz w:val="20"/>
+          <w:szCs w:val="20"/>
+        </w:rPr>
+      </w:pPr>
+      <w:r>
+        <w:rPr>
+          <w:sz w:val="20"/>
+          <w:szCs w:val="20"/>
+        </w:rPr>
+        <w:tab/>
+      </w:r>
+      <w:r>
+        <w:rPr>
+          <w:sz w:val="20"/>
+          <w:szCs w:val="20"/>
+        </w:rPr>
+        <w:tab/>
+        <w:t xml:space="preserve">     |</w:t>
+      </w:r>
+      <w:r>
+        <w:rPr>
+          <w:sz w:val="20"/>
+          <w:szCs w:val="20"/>
+        </w:rPr>
+        <w:tab/>
+      </w:r>
+      <w:r>
+        <w:rPr>
+          <w:sz w:val="20"/>
+          <w:szCs w:val="20"/>
+        </w:rPr>
+        <w:t xml:space="preserve"># </w:t>
+      </w:r>
+      <w:r>
+        <w:rPr>
+          <w:color w:val="FF0000"/>
+          <w:sz w:val="20"/>
+          <w:szCs w:val="20"/>
+        </w:rPr>
+        <w:t>(Pas d’ancienne opération)</w:t>
+      </w:r>
+      <w:r>
+        <w:rPr>
+          <w:color w:val="FF0000"/>
+          <w:sz w:val="20"/>
+          <w:szCs w:val="20"/>
+        </w:rPr>
+        <w:tab/>
+        <w:t>|</w:t>
+      </w:r>
+      <w:r>
+        <w:rPr>
+          <w:color w:val="FF0000"/>
+          <w:sz w:val="20"/>
+          <w:szCs w:val="20"/>
+        </w:rPr>
+        <w:tab/>
+        <w:t xml:space="preserve">#Commande entre le undo et le </w:t>
+      </w:r>
+      <w:proofErr w:type="spellStart"/>
+      <w:r>
+        <w:rPr>
+          <w:color w:val="FF0000"/>
+          <w:sz w:val="20"/>
+          <w:szCs w:val="20"/>
+        </w:rPr>
+        <w:t>redo</w:t>
+      </w:r>
+      <w:proofErr w:type="spellEnd"/>
+      <w:r>
+        <w:rPr>
+          <w:color w:val="FF0000"/>
+          <w:sz w:val="20"/>
+          <w:szCs w:val="20"/>
+        </w:rPr>
+        <w:t>.</w:t>
+      </w:r>
+    </w:p>
+    <w:p>
+      <w:pPr>
+        <w:spacing w:after="0"/>
+        <w:rPr>
+          <w:sz w:val="20"/>
+          <w:szCs w:val="20"/>
+        </w:rPr>
+      </w:pPr>
+    </w:p>
+    <w:p>
+      <w:pPr>
+        <w:ind w:left="2124" w:hanging="1416"/>
+        <w:rPr>
+          <w:sz w:val="20"/>
+          <w:szCs w:val="20"/>
+        </w:rPr>
+      </w:pPr>
+      <w:r>
+        <w:rPr>
+          <w:sz w:val="20"/>
+          <w:szCs w:val="20"/>
+        </w:rPr>
+        <w:t xml:space="preserve">Description : </w:t>
+      </w:r>
+      <w:r>
+        <w:rPr>
+          <w:sz w:val="20"/>
+          <w:szCs w:val="20"/>
+        </w:rPr>
+        <w:tab/>
+      </w:r>
+      <w:r>
+        <w:rPr>
+          <w:sz w:val="20"/>
+          <w:szCs w:val="20"/>
+        </w:rPr>
+        <w:t xml:space="preserve">Refaire la dernière opération </w:t>
+      </w:r>
+      <w:r>
+        <w:rPr>
+          <w:sz w:val="20"/>
+          <w:szCs w:val="20"/>
+        </w:rPr>
+        <w:t>annulée</w:t>
+      </w:r>
+      <w:r>
+        <w:rPr>
+          <w:sz w:val="20"/>
+          <w:szCs w:val="20"/>
+        </w:rPr>
+        <w:t xml:space="preserve"> (avec UNDO) qui a eu un effet sur le modèle.</w:t>
+      </w:r>
+      <w:r>
+        <w:rPr>
+          <w:sz w:val="20"/>
+          <w:szCs w:val="20"/>
+        </w:rPr>
+        <w:t xml:space="preserve"> REDO fonctionne uniquement s’il n’y a pas eu d’opération qui a eu un effet sur le modèle entre le dernier UNDO et le REDO. Dans le cas contraire une erreur est levée. De même, REDO ne peut revenir qu’aux 20 dernières opérations.</w:t>
+      </w:r>
+    </w:p>
+    <w:p>
+      <w:pPr>
+        <w:spacing w:after="0"/>
+        <w:ind w:firstLine="708"/>
+        <w:rPr>
+          <w:sz w:val="20"/>
+          <w:szCs w:val="20"/>
+        </w:rPr>
+      </w:pPr>
+      <w:r>
+        <w:rPr>
+          <w:sz w:val="20"/>
+          <w:szCs w:val="20"/>
+        </w:rPr>
+        <w:t>Exemple :</w:t>
+      </w:r>
+    </w:p>
+    <w:p>
+      <w:pPr>
+        <w:spacing w:after="0"/>
+        <w:rPr>
+          <w:sz w:val="20"/>
+          <w:szCs w:val="20"/>
+        </w:rPr>
+      </w:pPr>
+      <w:r>
+        <w:rPr>
+          <w:sz w:val="20"/>
+          <w:szCs w:val="20"/>
+        </w:rPr>
+        <w:tab/>
+      </w:r>
+      <w:r>
+        <w:rPr>
+          <w:sz w:val="20"/>
+          <w:szCs w:val="20"/>
+        </w:rPr>
+        <w:tab/>
+      </w:r>
+      <w:r>
+        <w:rPr>
+          <w:sz w:val="20"/>
+          <w:szCs w:val="20"/>
+        </w:rPr>
+        <w:t xml:space="preserve">C :    </w:t>
+      </w:r>
+      <w:r>
+        <w:rPr>
+          <w:sz w:val="20"/>
+          <w:szCs w:val="20"/>
+        </w:rPr>
+        <w:t>RE</w:t>
+      </w:r>
+      <w:r>
+        <w:rPr>
+          <w:sz w:val="20"/>
+          <w:szCs w:val="20"/>
+        </w:rPr>
+        <w:t>DO</w:t>
+      </w:r>
+    </w:p>
+    <w:p>
+      <w:pPr>
+        <w:spacing w:after="0"/>
+        <w:rPr>
+          <w:sz w:val="20"/>
+          <w:szCs w:val="20"/>
+        </w:rPr>
+      </w:pPr>
+      <w:r>
+        <w:rPr>
+          <w:sz w:val="20"/>
+          <w:szCs w:val="20"/>
+        </w:rPr>
+        <w:tab/>
+      </w:r>
+      <w:r>
+        <w:rPr>
+          <w:sz w:val="20"/>
+          <w:szCs w:val="20"/>
+        </w:rPr>
+        <w:tab/>
+      </w:r>
+      <w:r>
+        <w:rPr>
+          <w:sz w:val="20"/>
+          <w:szCs w:val="20"/>
+        </w:rPr>
+        <w:t>R :    OK</w:t>
+      </w:r>
+    </w:p>
+    <w:p>
+      <w:pPr>
+        <w:spacing w:after="0"/>
+        <w:rPr>
+          <w:sz w:val="20"/>
+          <w:szCs w:val="20"/>
+        </w:rPr>
+      </w:pPr>
+    </w:p>
+    <w:p>
+      <w:pPr>
+        <w:ind w:firstLine="708"/>
+        <w:rPr>
+          <w:sz w:val="28"/>
+          <w:szCs w:val="28"/>
+        </w:rPr>
+      </w:pPr>
+      <w:r>
+        <w:rPr>
+          <w:sz w:val="28"/>
+          <w:szCs w:val="28"/>
+        </w:rPr>
+        <w:t>Charger en mémoire un modèle</w:t>
+      </w:r>
+    </w:p>
+    <w:p>
+      <w:pPr>
+        <w:ind w:firstLine="708"/>
+        <w:rPr>
+          <w:sz w:val="20"/>
+          <w:szCs w:val="20"/>
+        </w:rPr>
+      </w:pPr>
+      <w:r>
+        <w:rPr>
+          <w:sz w:val="20"/>
+          <w:szCs w:val="20"/>
+        </w:rPr>
+        <w:t xml:space="preserve">Commande : </w:t>
+      </w:r>
+    </w:p>
+    <w:p>
+      <w:pPr>
+        <w:rPr>
+          <w:sz w:val="20"/>
+          <w:szCs w:val="20"/>
+        </w:rPr>
+      </w:pPr>
+      <w:r>
+        <w:rPr>
+          <w:sz w:val="20"/>
+          <w:szCs w:val="20"/>
+        </w:rPr>
+        <w:tab/>
+      </w:r>
+      <w:r>
+        <w:rPr>
+          <w:sz w:val="20"/>
+          <w:szCs w:val="20"/>
+        </w:rPr>
+        <w:tab/>
+        <w:t xml:space="preserve">LOAD  </w:t>
+      </w:r>
+      <w:proofErr w:type="spellStart"/>
+      <w:r>
+        <w:rPr>
+          <w:sz w:val="20"/>
+          <w:szCs w:val="20"/>
+        </w:rPr>
+        <w:t>filename</w:t>
+      </w:r>
+      <w:proofErr w:type="spellEnd"/>
+    </w:p>
+    <w:p>
+      <w:pPr>
+        <w:rPr>
+          <w:sz w:val="20"/>
+          <w:szCs w:val="20"/>
+        </w:rPr>
+      </w:pPr>
+      <w:r>
+        <w:rPr>
+          <w:sz w:val="20"/>
+          <w:szCs w:val="20"/>
+        </w:rPr>
+        <w:tab/>
+        <w:t>Réponse :</w:t>
+      </w:r>
+    </w:p>
+    <w:p>
+      <w:pPr>
+        <w:spacing w:after="0"/>
+        <w:rPr>
+          <w:sz w:val="20"/>
+          <w:szCs w:val="20"/>
+        </w:rPr>
+      </w:pPr>
+      <w:r>
+        <w:rPr>
+          <w:sz w:val="20"/>
+          <w:szCs w:val="20"/>
+        </w:rPr>
+        <w:tab/>
+      </w:r>
+      <w:r>
+        <w:rPr>
+          <w:sz w:val="20"/>
+          <w:szCs w:val="20"/>
+        </w:rPr>
+        <w:tab/>
+        <w:t>OK</w:t>
+      </w:r>
+      <w:r>
+        <w:rPr>
+          <w:sz w:val="20"/>
+          <w:szCs w:val="20"/>
+        </w:rPr>
+        <w:tab/>
+      </w:r>
+      <w:r>
+        <w:rPr>
+          <w:sz w:val="20"/>
+          <w:szCs w:val="20"/>
+        </w:rPr>
+        <w:t>|</w:t>
+      </w:r>
+      <w:r>
+        <w:rPr>
+          <w:sz w:val="20"/>
+          <w:szCs w:val="20"/>
+        </w:rPr>
+        <w:tab/>
+        <w:t>ERR</w:t>
+      </w:r>
+      <w:r>
+        <w:rPr>
+          <w:sz w:val="20"/>
+          <w:szCs w:val="20"/>
+        </w:rPr>
+        <w:tab/>
+      </w:r>
+      <w:r>
+        <w:rPr>
+          <w:sz w:val="20"/>
+          <w:szCs w:val="20"/>
+        </w:rPr>
+        <w:tab/>
+      </w:r>
+      <w:r>
+        <w:rPr>
+          <w:sz w:val="20"/>
+          <w:szCs w:val="20"/>
+        </w:rPr>
+        <w:tab/>
+      </w:r>
+      <w:r>
+        <w:rPr>
+          <w:sz w:val="20"/>
+          <w:szCs w:val="20"/>
+        </w:rPr>
+        <w:tab/>
+      </w:r>
+      <w:r>
+        <w:rPr>
+          <w:sz w:val="20"/>
+          <w:szCs w:val="20"/>
+        </w:rPr>
+        <w:tab/>
+      </w:r>
+    </w:p>
+    <w:p>
+      <w:pPr>
+        <w:spacing w:after="0"/>
+        <w:rPr>
+          <w:color w:val="FF0000"/>
+          <w:sz w:val="20"/>
+          <w:szCs w:val="20"/>
+        </w:rPr>
+      </w:pPr>
+      <w:r>
+        <w:rPr>
+          <w:sz w:val="20"/>
+          <w:szCs w:val="20"/>
+        </w:rPr>
+        <w:tab/>
+      </w:r>
+      <w:r>
+        <w:rPr>
+          <w:sz w:val="20"/>
+          <w:szCs w:val="20"/>
+        </w:rPr>
+        <w:tab/>
+        <w:t xml:space="preserve">     </w:t>
+      </w:r>
+      <w:r>
+        <w:rPr>
+          <w:sz w:val="20"/>
+          <w:szCs w:val="20"/>
+        </w:rPr>
+        <w:tab/>
+      </w:r>
+      <w:r>
+        <w:rPr>
+          <w:sz w:val="20"/>
+          <w:szCs w:val="20"/>
+        </w:rPr>
+        <w:t>|</w:t>
+      </w:r>
+      <w:r>
+        <w:rPr>
+          <w:sz w:val="20"/>
+          <w:szCs w:val="20"/>
+        </w:rPr>
+        <w:tab/>
+        <w:t xml:space="preserve"># </w:t>
+      </w:r>
+      <w:r>
+        <w:rPr>
+          <w:color w:val="FF0000"/>
+          <w:sz w:val="20"/>
+          <w:szCs w:val="20"/>
+        </w:rPr>
+        <w:t>(</w:t>
+      </w:r>
       <w:bookmarkStart w:id="0" w:name="_GoBack"/>
       <w:bookmarkEnd w:id="0"/>
-    </w:p>
-    <w:p>
-      <w:pPr>
-        <w:ind w:firstLine="708"/>
-        <w:rPr>
-          <w:sz w:val="28"/>
-          <w:szCs w:val="28"/>
-        </w:rPr>
-      </w:pPr>
-      <w:r>
-        <w:rPr>
-          <w:sz w:val="28"/>
-          <w:szCs w:val="28"/>
-        </w:rPr>
-        <w:t>Annuler la dernière opération</w:t>
-      </w:r>
-    </w:p>
-    <w:p>
-      <w:pPr>
-        <w:ind w:firstLine="708"/>
-        <w:rPr>
-          <w:sz w:val="20"/>
-          <w:szCs w:val="20"/>
-        </w:rPr>
-      </w:pPr>
-      <w:r>
-        <w:rPr>
-          <w:sz w:val="20"/>
-          <w:szCs w:val="20"/>
-        </w:rPr>
-        <w:t xml:space="preserve">Commande : </w:t>
-      </w:r>
-    </w:p>
-    <w:p>
-      <w:pPr>
-        <w:rPr>
-          <w:sz w:val="20"/>
-          <w:szCs w:val="20"/>
-        </w:rPr>
-      </w:pPr>
-      <w:r>
-        <w:rPr>
-          <w:sz w:val="20"/>
-          <w:szCs w:val="20"/>
-        </w:rPr>
-        <w:tab/>
-      </w:r>
-      <w:r>
-        <w:rPr>
-          <w:sz w:val="20"/>
-          <w:szCs w:val="20"/>
-        </w:rPr>
-        <w:tab/>
-        <w:t>UNDO</w:t>
-      </w:r>
-    </w:p>
-    <w:p>
-      <w:pPr>
-        <w:rPr>
-          <w:sz w:val="20"/>
-          <w:szCs w:val="20"/>
-        </w:rPr>
-      </w:pPr>
-      <w:r>
-        <w:rPr>
-          <w:sz w:val="20"/>
-          <w:szCs w:val="20"/>
-        </w:rPr>
-        <w:tab/>
-        <w:t>Réponse :</w:t>
-      </w:r>
-    </w:p>
-    <w:p>
-      <w:pPr>
-        <w:spacing w:after="0"/>
-        <w:rPr>
-          <w:sz w:val="20"/>
-          <w:szCs w:val="20"/>
-        </w:rPr>
-      </w:pPr>
-      <w:r>
-        <w:rPr>
-          <w:sz w:val="20"/>
-          <w:szCs w:val="20"/>
-        </w:rPr>
-        <w:tab/>
-      </w:r>
-      <w:r>
-        <w:rPr>
-          <w:sz w:val="20"/>
-          <w:szCs w:val="20"/>
-        </w:rPr>
-        <w:tab/>
-        <w:t>OK</w:t>
-      </w:r>
-      <w:r>
-        <w:rPr>
-          <w:sz w:val="20"/>
-          <w:szCs w:val="20"/>
-        </w:rPr>
-        <w:tab/>
-        <w:t>|</w:t>
-      </w:r>
-      <w:r>
-        <w:rPr>
-          <w:sz w:val="20"/>
-          <w:szCs w:val="20"/>
-        </w:rPr>
-        <w:tab/>
-        <w:t>ERR</w:t>
-      </w:r>
-    </w:p>
-    <w:p>
-      <w:pPr>
-        <w:spacing w:after="0"/>
-        <w:rPr>
-          <w:color w:val="FF0000"/>
-          <w:sz w:val="20"/>
-          <w:szCs w:val="20"/>
-        </w:rPr>
-      </w:pPr>
-      <w:r>
-        <w:rPr>
-          <w:sz w:val="20"/>
-          <w:szCs w:val="20"/>
-        </w:rPr>
-        <w:tab/>
-      </w:r>
-      <w:r>
-        <w:rPr>
-          <w:sz w:val="20"/>
-          <w:szCs w:val="20"/>
-        </w:rPr>
-        <w:tab/>
-      </w:r>
-      <w:r>
-        <w:rPr>
-          <w:sz w:val="20"/>
-          <w:szCs w:val="20"/>
-        </w:rPr>
-        <w:tab/>
-        <w:t>|</w:t>
-      </w:r>
-      <w:r>
-        <w:rPr>
-          <w:sz w:val="20"/>
-          <w:szCs w:val="20"/>
-        </w:rPr>
-        <w:tab/>
-        <w:t xml:space="preserve"># </w:t>
-      </w:r>
-      <w:r>
-        <w:rPr>
-          <w:color w:val="FF0000"/>
-          <w:sz w:val="20"/>
-          <w:szCs w:val="20"/>
-        </w:rPr>
-        <w:t>(Pas d’ancienne opération)</w:t>
-      </w:r>
-    </w:p>
-    <w:p>
-      <w:pPr>
-        <w:spacing w:after="0"/>
-        <w:rPr>
-          <w:sz w:val="20"/>
-          <w:szCs w:val="20"/>
-        </w:rPr>
-      </w:pPr>
-    </w:p>
-    <w:p>
-      <w:pPr>
-        <w:ind w:left="2124" w:hanging="1416"/>
-        <w:rPr>
-          <w:sz w:val="20"/>
-          <w:szCs w:val="20"/>
-        </w:rPr>
-      </w:pPr>
-      <w:r>
-        <w:rPr>
-          <w:sz w:val="20"/>
-          <w:szCs w:val="20"/>
-        </w:rPr>
-        <w:t xml:space="preserve">Description : </w:t>
-      </w:r>
-      <w:r>
-        <w:rPr>
-          <w:sz w:val="20"/>
-          <w:szCs w:val="20"/>
-        </w:rPr>
-        <w:tab/>
-      </w:r>
-      <w:r>
-        <w:rPr>
-          <w:sz w:val="20"/>
-          <w:szCs w:val="20"/>
-        </w:rPr>
-        <w:t xml:space="preserve">Annule la dernière opération de l’utilisateur qui a eu un effet sur le modèle, tel que le déplacement, la suppression, l’insert d’objet et le chargement de fichier. Si aucune de ces opérations n’a été </w:t>
-      </w:r>
-      <w:r>
-        <w:rPr>
-          <w:sz w:val="20"/>
-          <w:szCs w:val="20"/>
-        </w:rPr>
-        <w:t>effectuée</w:t>
-      </w:r>
-      <w:r>
-        <w:rPr>
-          <w:sz w:val="20"/>
-          <w:szCs w:val="20"/>
-        </w:rPr>
-        <w:t xml:space="preserve"> avant un UNDO, une erreur est générée.</w:t>
-      </w:r>
-      <w:r>
-        <w:rPr>
-          <w:sz w:val="20"/>
-          <w:szCs w:val="20"/>
-        </w:rPr>
-        <w:t xml:space="preserve"> L’</w:t>
-      </w:r>
-      <w:r>
-        <w:rPr>
-          <w:sz w:val="20"/>
-          <w:szCs w:val="20"/>
-        </w:rPr>
-        <w:t>application ne pourra</w:t>
-      </w:r>
-      <w:r>
-        <w:rPr>
-          <w:sz w:val="20"/>
-          <w:szCs w:val="20"/>
-        </w:rPr>
-        <w:t xml:space="preserve"> </w:t>
-      </w:r>
-      <w:r>
-        <w:rPr>
-          <w:sz w:val="20"/>
-          <w:szCs w:val="20"/>
-        </w:rPr>
-        <w:t>annuler uniquement</w:t>
-      </w:r>
-      <w:r>
-        <w:rPr>
-          <w:sz w:val="20"/>
-          <w:szCs w:val="20"/>
-        </w:rPr>
-        <w:t xml:space="preserve"> les 20 dernières opérations.</w:t>
-      </w:r>
-    </w:p>
-    <w:p>
-      <w:pPr>
-        <w:spacing w:after="0"/>
-        <w:ind w:firstLine="708"/>
-        <w:rPr>
-          <w:sz w:val="20"/>
-          <w:szCs w:val="20"/>
-        </w:rPr>
-      </w:pPr>
-      <w:r>
-        <w:rPr>
-          <w:sz w:val="20"/>
-          <w:szCs w:val="20"/>
-        </w:rPr>
-        <w:t>Exemple :</w:t>
-      </w:r>
-    </w:p>
-    <w:p>
-      <w:pPr>
-        <w:spacing w:after="0"/>
-        <w:rPr>
-          <w:sz w:val="20"/>
-          <w:szCs w:val="20"/>
-        </w:rPr>
-      </w:pPr>
-      <w:r>
-        <w:rPr>
-          <w:sz w:val="20"/>
-          <w:szCs w:val="20"/>
-        </w:rPr>
-        <w:tab/>
-      </w:r>
-      <w:r>
-        <w:rPr>
-          <w:sz w:val="20"/>
-          <w:szCs w:val="20"/>
-        </w:rPr>
-        <w:tab/>
-      </w:r>
-      <w:r>
-        <w:rPr>
-          <w:sz w:val="20"/>
-          <w:szCs w:val="20"/>
-        </w:rPr>
-        <w:t xml:space="preserve">C :    </w:t>
-      </w:r>
-      <w:r>
-        <w:rPr>
-          <w:sz w:val="20"/>
-          <w:szCs w:val="20"/>
-        </w:rPr>
-        <w:t>UNDO</w:t>
-      </w:r>
-    </w:p>
-    <w:p>
-      <w:pPr>
-        <w:spacing w:after="0"/>
-        <w:rPr>
-          <w:sz w:val="20"/>
-          <w:szCs w:val="20"/>
-        </w:rPr>
-      </w:pPr>
-      <w:r>
-        <w:rPr>
-          <w:sz w:val="20"/>
-          <w:szCs w:val="20"/>
-        </w:rPr>
-        <w:tab/>
-      </w:r>
-      <w:r>
-        <w:rPr>
-          <w:sz w:val="20"/>
-          <w:szCs w:val="20"/>
-        </w:rPr>
-        <w:tab/>
-      </w:r>
-      <w:r>
-        <w:rPr>
-          <w:sz w:val="20"/>
-          <w:szCs w:val="20"/>
-        </w:rPr>
-        <w:t>R :    OK</w:t>
-      </w:r>
-    </w:p>
-    <w:p>
-      <w:pPr>
-        <w:spacing w:after="0"/>
-        <w:rPr>
-          <w:sz w:val="20"/>
-          <w:szCs w:val="20"/>
-        </w:rPr>
-      </w:pPr>
-    </w:p>
-    <w:p>
-      <w:pPr>
-        <w:ind w:firstLine="708"/>
-        <w:rPr>
-          <w:sz w:val="28"/>
-          <w:szCs w:val="28"/>
-        </w:rPr>
-      </w:pPr>
-      <w:r>
-        <w:rPr>
-          <w:sz w:val="28"/>
-          <w:szCs w:val="28"/>
-        </w:rPr>
-        <w:t>Reprendre la dernière modification</w:t>
-      </w:r>
-    </w:p>
-    <w:p>
-      <w:pPr>
-        <w:ind w:firstLine="708"/>
-        <w:rPr>
-          <w:sz w:val="20"/>
-          <w:szCs w:val="20"/>
-        </w:rPr>
-      </w:pPr>
-      <w:r>
-        <w:rPr>
-          <w:sz w:val="20"/>
-          <w:szCs w:val="20"/>
-        </w:rPr>
-        <w:t xml:space="preserve">Commande : </w:t>
-      </w:r>
-    </w:p>
-    <w:p>
-      <w:pPr>
-        <w:rPr>
-          <w:sz w:val="20"/>
-          <w:szCs w:val="20"/>
-        </w:rPr>
-      </w:pPr>
-      <w:r>
-        <w:rPr>
-          <w:sz w:val="20"/>
-          <w:szCs w:val="20"/>
-        </w:rPr>
-        <w:tab/>
-      </w:r>
-      <w:r>
-        <w:rPr>
-          <w:sz w:val="20"/>
-          <w:szCs w:val="20"/>
-        </w:rPr>
-        <w:tab/>
-        <w:t>REDO</w:t>
-      </w:r>
-    </w:p>
-    <w:p>
-      <w:pPr>
-        <w:rPr>
-          <w:sz w:val="20"/>
-          <w:szCs w:val="20"/>
-        </w:rPr>
-      </w:pPr>
-      <w:r>
-        <w:rPr>
-          <w:sz w:val="20"/>
-          <w:szCs w:val="20"/>
-        </w:rPr>
-        <w:tab/>
-        <w:t>Réponse :</w:t>
-      </w:r>
-    </w:p>
-    <w:p>
-      <w:pPr>
-        <w:spacing w:after="0"/>
-        <w:rPr>
-          <w:sz w:val="20"/>
-          <w:szCs w:val="20"/>
-        </w:rPr>
-      </w:pPr>
-      <w:r>
-        <w:rPr>
-          <w:sz w:val="20"/>
-          <w:szCs w:val="20"/>
-        </w:rPr>
-        <w:tab/>
-      </w:r>
-      <w:r>
-        <w:rPr>
-          <w:sz w:val="20"/>
-          <w:szCs w:val="20"/>
-        </w:rPr>
-        <w:tab/>
-      </w:r>
-      <w:r>
-        <w:rPr>
-          <w:sz w:val="20"/>
-          <w:szCs w:val="20"/>
-        </w:rPr>
-        <w:t>OK|</w:t>
-      </w:r>
-      <w:r>
-        <w:rPr>
-          <w:sz w:val="20"/>
-          <w:szCs w:val="20"/>
-        </w:rPr>
-        <w:tab/>
-      </w:r>
-      <w:r>
-        <w:rPr>
-          <w:sz w:val="20"/>
-          <w:szCs w:val="20"/>
-        </w:rPr>
-        <w:t>ERR</w:t>
-      </w:r>
-      <w:r>
-        <w:rPr>
-          <w:sz w:val="20"/>
-          <w:szCs w:val="20"/>
-        </w:rPr>
-        <w:tab/>
-      </w:r>
-      <w:r>
-        <w:rPr>
-          <w:sz w:val="20"/>
-          <w:szCs w:val="20"/>
-        </w:rPr>
-        <w:tab/>
-      </w:r>
-      <w:r>
-        <w:rPr>
-          <w:sz w:val="20"/>
-          <w:szCs w:val="20"/>
-        </w:rPr>
-        <w:tab/>
-      </w:r>
-      <w:r>
-        <w:rPr>
-          <w:sz w:val="20"/>
-          <w:szCs w:val="20"/>
-        </w:rPr>
-        <w:tab/>
-      </w:r>
-      <w:r>
-        <w:rPr>
-          <w:sz w:val="20"/>
-          <w:szCs w:val="20"/>
-        </w:rPr>
-        <w:t>|</w:t>
-      </w:r>
-      <w:r>
-        <w:rPr>
-          <w:sz w:val="20"/>
-          <w:szCs w:val="20"/>
-        </w:rPr>
-        <w:tab/>
-      </w:r>
-      <w:r>
-        <w:rPr>
-          <w:sz w:val="20"/>
-          <w:szCs w:val="20"/>
-        </w:rPr>
-        <w:t>ERR</w:t>
-      </w:r>
-    </w:p>
-    <w:p>
-      <w:pPr>
-        <w:spacing w:after="0"/>
-        <w:rPr>
-          <w:color w:val="FF0000"/>
-          <w:sz w:val="20"/>
-          <w:szCs w:val="20"/>
-        </w:rPr>
-      </w:pPr>
-      <w:r>
-        <w:rPr>
-          <w:sz w:val="20"/>
-          <w:szCs w:val="20"/>
-        </w:rPr>
-        <w:tab/>
-      </w:r>
-      <w:r>
-        <w:rPr>
-          <w:sz w:val="20"/>
-          <w:szCs w:val="20"/>
-        </w:rPr>
-        <w:tab/>
-        <w:t xml:space="preserve">     |</w:t>
-      </w:r>
-      <w:r>
-        <w:rPr>
-          <w:sz w:val="20"/>
-          <w:szCs w:val="20"/>
-        </w:rPr>
-        <w:tab/>
-      </w:r>
-      <w:r>
-        <w:rPr>
-          <w:sz w:val="20"/>
-          <w:szCs w:val="20"/>
-        </w:rPr>
-        <w:t xml:space="preserve"># </w:t>
-      </w:r>
-      <w:r>
-        <w:rPr>
-          <w:color w:val="FF0000"/>
-          <w:sz w:val="20"/>
-          <w:szCs w:val="20"/>
-        </w:rPr>
-        <w:t>(Pas d’ancienne opération)</w:t>
-      </w:r>
-      <w:r>
-        <w:rPr>
-          <w:color w:val="FF0000"/>
-          <w:sz w:val="20"/>
-          <w:szCs w:val="20"/>
-        </w:rPr>
-        <w:tab/>
-        <w:t>|</w:t>
-      </w:r>
-      <w:r>
-        <w:rPr>
-          <w:color w:val="FF0000"/>
-          <w:sz w:val="20"/>
-          <w:szCs w:val="20"/>
-        </w:rPr>
-        <w:tab/>
-        <w:t xml:space="preserve">#Commande entre le undo et le </w:t>
-      </w:r>
-      <w:proofErr w:type="spellStart"/>
-      <w:r>
-        <w:rPr>
-          <w:color w:val="FF0000"/>
-          <w:sz w:val="20"/>
-          <w:szCs w:val="20"/>
-        </w:rPr>
-        <w:t>redo</w:t>
-      </w:r>
-      <w:proofErr w:type="spellEnd"/>
-      <w:r>
-        <w:rPr>
-          <w:color w:val="FF0000"/>
-          <w:sz w:val="20"/>
-          <w:szCs w:val="20"/>
-        </w:rPr>
-        <w:t>.</w:t>
-      </w:r>
-    </w:p>
-    <w:p>
-      <w:pPr>
-        <w:spacing w:after="0"/>
-        <w:rPr>
-          <w:sz w:val="20"/>
-          <w:szCs w:val="20"/>
-        </w:rPr>
-      </w:pPr>
-    </w:p>
-    <w:p>
-      <w:pPr>
-        <w:ind w:left="2124" w:hanging="1416"/>
-        <w:rPr>
-          <w:sz w:val="20"/>
-          <w:szCs w:val="20"/>
-        </w:rPr>
-      </w:pPr>
-      <w:r>
-        <w:rPr>
-          <w:sz w:val="20"/>
-          <w:szCs w:val="20"/>
-        </w:rPr>
-        <w:t xml:space="preserve">Description : </w:t>
-      </w:r>
-      <w:r>
-        <w:rPr>
-          <w:sz w:val="20"/>
-          <w:szCs w:val="20"/>
-        </w:rPr>
-        <w:tab/>
-      </w:r>
-      <w:r>
-        <w:rPr>
-          <w:sz w:val="20"/>
-          <w:szCs w:val="20"/>
-        </w:rPr>
-        <w:t xml:space="preserve">Refaire la dernière opération </w:t>
-      </w:r>
-      <w:r>
-        <w:rPr>
-          <w:sz w:val="20"/>
-          <w:szCs w:val="20"/>
-        </w:rPr>
-        <w:t>annulée</w:t>
-      </w:r>
-      <w:r>
-        <w:rPr>
-          <w:sz w:val="20"/>
-          <w:szCs w:val="20"/>
-        </w:rPr>
-        <w:t xml:space="preserve"> (avec UNDO) qui a eu un effet sur le modèle.</w:t>
-      </w:r>
-      <w:r>
-        <w:rPr>
-          <w:sz w:val="20"/>
-          <w:szCs w:val="20"/>
-        </w:rPr>
-        <w:t xml:space="preserve"> REDO fonctionne uniquement s’il n’y a pas eu d’opération qui a eu un effet sur le modèle entre le dernier UNDO et le REDO. Dans le cas contraire une erreur est levée. De même, REDO ne peut revenir qu’aux 20 dernières opérations.</w:t>
-      </w:r>
-    </w:p>
-    <w:p>
-      <w:pPr>
-        <w:spacing w:after="0"/>
-        <w:ind w:firstLine="708"/>
-        <w:rPr>
-          <w:sz w:val="20"/>
-          <w:szCs w:val="20"/>
-        </w:rPr>
-      </w:pPr>
-      <w:r>
-        <w:rPr>
-          <w:sz w:val="20"/>
-          <w:szCs w:val="20"/>
-        </w:rPr>
-        <w:t>Exemple :</w:t>
-      </w:r>
-    </w:p>
-    <w:p>
-      <w:pPr>
-        <w:spacing w:after="0"/>
-        <w:rPr>
-          <w:sz w:val="20"/>
-          <w:szCs w:val="20"/>
-        </w:rPr>
-      </w:pPr>
-      <w:r>
-        <w:rPr>
-          <w:sz w:val="20"/>
-          <w:szCs w:val="20"/>
-        </w:rPr>
-        <w:tab/>
-      </w:r>
-      <w:r>
-        <w:rPr>
-          <w:sz w:val="20"/>
-          <w:szCs w:val="20"/>
-        </w:rPr>
-        <w:tab/>
-      </w:r>
-      <w:r>
-        <w:rPr>
-          <w:sz w:val="20"/>
-          <w:szCs w:val="20"/>
-        </w:rPr>
-        <w:t xml:space="preserve">C :    </w:t>
-      </w:r>
-      <w:r>
-        <w:rPr>
-          <w:sz w:val="20"/>
-          <w:szCs w:val="20"/>
-        </w:rPr>
-        <w:t>RE</w:t>
-      </w:r>
-      <w:r>
-        <w:rPr>
-          <w:sz w:val="20"/>
-          <w:szCs w:val="20"/>
-        </w:rPr>
-        <w:t>DO</w:t>
-      </w:r>
-    </w:p>
-    <w:p>
-      <w:pPr>
-        <w:spacing w:after="0"/>
-        <w:rPr>
-          <w:sz w:val="20"/>
-          <w:szCs w:val="20"/>
-        </w:rPr>
-      </w:pPr>
-      <w:r>
-        <w:rPr>
-          <w:sz w:val="20"/>
-          <w:szCs w:val="20"/>
-        </w:rPr>
-        <w:tab/>
-      </w:r>
-      <w:r>
-        <w:rPr>
-          <w:sz w:val="20"/>
-          <w:szCs w:val="20"/>
-        </w:rPr>
-        <w:tab/>
-      </w:r>
-      <w:r>
-        <w:rPr>
-          <w:sz w:val="20"/>
-          <w:szCs w:val="20"/>
-        </w:rPr>
-        <w:t>R :    OK</w:t>
-      </w:r>
-    </w:p>
-    <w:p>
-      <w:pPr>
-        <w:spacing w:after="0"/>
-        <w:rPr>
-          <w:sz w:val="20"/>
-          <w:szCs w:val="20"/>
-        </w:rPr>
-      </w:pPr>
-    </w:p>
-    <w:p>
-      <w:pPr>
-        <w:ind w:firstLine="708"/>
-        <w:rPr>
-          <w:sz w:val="28"/>
-          <w:szCs w:val="28"/>
-        </w:rPr>
-      </w:pPr>
-      <w:r>
-        <w:rPr>
-          <w:sz w:val="28"/>
-          <w:szCs w:val="28"/>
-        </w:rPr>
-        <w:t>Charger en mémoire un modèle</w:t>
-      </w:r>
-    </w:p>
-    <w:p>
-      <w:pPr>
-        <w:ind w:firstLine="708"/>
-        <w:rPr>
-          <w:sz w:val="20"/>
-          <w:szCs w:val="20"/>
-        </w:rPr>
-      </w:pPr>
-      <w:r>
-        <w:rPr>
-          <w:sz w:val="20"/>
-          <w:szCs w:val="20"/>
-        </w:rPr>
-        <w:t xml:space="preserve">Commande : </w:t>
-      </w:r>
-    </w:p>
-    <w:p>
-      <w:pPr>
-        <w:rPr>
-          <w:sz w:val="20"/>
-          <w:szCs w:val="20"/>
-        </w:rPr>
-      </w:pPr>
-      <w:r>
-        <w:rPr>
-          <w:sz w:val="20"/>
-          <w:szCs w:val="20"/>
-        </w:rPr>
-        <w:tab/>
-      </w:r>
-      <w:r>
-        <w:rPr>
-          <w:sz w:val="20"/>
-          <w:szCs w:val="20"/>
-        </w:rPr>
-        <w:tab/>
-        <w:t xml:space="preserve">LOAD  </w:t>
-      </w:r>
-      <w:proofErr w:type="spellStart"/>
-      <w:r>
-        <w:rPr>
-          <w:sz w:val="20"/>
-          <w:szCs w:val="20"/>
-        </w:rPr>
-        <w:t>filename</w:t>
-      </w:r>
-      <w:proofErr w:type="spellEnd"/>
-    </w:p>
-    <w:p>
-      <w:pPr>
-        <w:rPr>
-          <w:sz w:val="20"/>
-          <w:szCs w:val="20"/>
-        </w:rPr>
-      </w:pPr>
-      <w:r>
-        <w:rPr>
-          <w:sz w:val="20"/>
-          <w:szCs w:val="20"/>
-        </w:rPr>
-        <w:tab/>
-        <w:t>Réponse :</w:t>
-      </w:r>
-    </w:p>
-    <w:p>
-      <w:pPr>
-        <w:spacing w:after="0"/>
-        <w:rPr>
-          <w:sz w:val="20"/>
-          <w:szCs w:val="20"/>
-        </w:rPr>
-      </w:pPr>
-      <w:r>
-        <w:rPr>
-          <w:sz w:val="20"/>
-          <w:szCs w:val="20"/>
-        </w:rPr>
-        <w:tab/>
-      </w:r>
-      <w:r>
-        <w:rPr>
-          <w:sz w:val="20"/>
-          <w:szCs w:val="20"/>
-        </w:rPr>
-        <w:tab/>
-        <w:t>OK</w:t>
-      </w:r>
-      <w:r>
-        <w:rPr>
-          <w:sz w:val="20"/>
-          <w:szCs w:val="20"/>
-        </w:rPr>
-        <w:tab/>
-      </w:r>
-      <w:r>
-        <w:rPr>
-          <w:sz w:val="20"/>
-          <w:szCs w:val="20"/>
-        </w:rPr>
-        <w:t>|</w:t>
-      </w:r>
-      <w:r>
-        <w:rPr>
-          <w:sz w:val="20"/>
-          <w:szCs w:val="20"/>
-        </w:rPr>
-        <w:tab/>
-        <w:t>ERR</w:t>
-      </w:r>
-      <w:r>
-        <w:rPr>
-          <w:sz w:val="20"/>
-          <w:szCs w:val="20"/>
-        </w:rPr>
-        <w:tab/>
-      </w:r>
-      <w:r>
-        <w:rPr>
-          <w:sz w:val="20"/>
-          <w:szCs w:val="20"/>
-        </w:rPr>
-        <w:tab/>
-      </w:r>
-      <w:r>
-        <w:rPr>
-          <w:sz w:val="20"/>
-          <w:szCs w:val="20"/>
-        </w:rPr>
-        <w:tab/>
-      </w:r>
-      <w:r>
-        <w:rPr>
-          <w:sz w:val="20"/>
-          <w:szCs w:val="20"/>
-        </w:rPr>
-        <w:tab/>
-      </w:r>
-      <w:r>
-        <w:rPr>
-          <w:sz w:val="20"/>
-          <w:szCs w:val="20"/>
-        </w:rPr>
-        <w:tab/>
-      </w:r>
-    </w:p>
-    <w:p>
-      <w:pPr>
-        <w:spacing w:after="0"/>
-        <w:rPr>
-          <w:color w:val="FF0000"/>
-          <w:sz w:val="20"/>
-          <w:szCs w:val="20"/>
-        </w:rPr>
-      </w:pPr>
-      <w:r>
-        <w:rPr>
-          <w:sz w:val="20"/>
-          <w:szCs w:val="20"/>
-        </w:rPr>
-        <w:tab/>
-      </w:r>
-      <w:r>
-        <w:rPr>
-          <w:sz w:val="20"/>
-          <w:szCs w:val="20"/>
-        </w:rPr>
-        <w:tab/>
-        <w:t xml:space="preserve">     </w:t>
-      </w:r>
-      <w:r>
-        <w:rPr>
-          <w:sz w:val="20"/>
-          <w:szCs w:val="20"/>
-        </w:rPr>
-        <w:tab/>
-      </w:r>
-      <w:r>
-        <w:rPr>
-          <w:sz w:val="20"/>
-          <w:szCs w:val="20"/>
-        </w:rPr>
-        <w:t>|</w:t>
-      </w:r>
-      <w:r>
-        <w:rPr>
-          <w:sz w:val="20"/>
-          <w:szCs w:val="20"/>
-        </w:rPr>
-        <w:tab/>
-        <w:t xml:space="preserve"># </w:t>
-      </w:r>
-      <w:r>
-        <w:rPr>
-          <w:color w:val="FF0000"/>
-          <w:sz w:val="20"/>
-          <w:szCs w:val="20"/>
-        </w:rPr>
-        <w:t>(</w:t>
-      </w:r>
       <w:r>
         <w:rPr>
           <w:color w:val="FF0000"/>
@@ -8137,6 +8366,25 @@
     <w:uiPriority w:val="99"/>
     <w:rsid w:val="00B81C61"/>
   </w:style>
+  <w:style w:type="paragraph" w:styleId="Lgende">
+    <w:name w:val="caption"/>
+    <w:basedOn w:val="Normal"/>
+    <w:next w:val="Normal"/>
+    <w:uiPriority w:val="35"/>
+    <w:unhideWhenUsed/>
+    <w:qFormat/>
+    <w:rsid w:val="00B413F6"/>
+    <w:pPr>
+      <w:spacing w:after="200" w:line="240" w:lineRule="auto"/>
+    </w:pPr>
+    <w:rPr>
+      <w:i/>
+      <w:iCs/>
+      <w:color w:val="44546A" w:themeColor="text2"/>
+      <w:sz w:val="18"/>
+      <w:szCs w:val="18"/>
+    </w:rPr>
+  </w:style>
 </w:styles>
 </file>
 

</xml_diff>